<commit_message>
Commit code python UAS Statistik Komputasi
</commit_message>
<xml_diff>
--- a/2G_26_Rizqi Rohmatul Huda_UAS_StatistikKomputasi.docx
+++ b/2G_26_Rizqi Rohmatul Huda_UAS_StatistikKomputasi.docx
@@ -143,6 +143,34 @@
           <w:szCs w:val="24"/>
         </w:rPr>
       </w:pPr>
+      <w:r>
+        <w:rPr>
+          <w:noProof/>
+          <w:sz w:val="24"/>
+          <w:szCs w:val="24"/>
+        </w:rPr>
+        <w:t>Link Github</w:t>
+      </w:r>
+      <w:r>
+        <w:rPr>
+          <w:noProof/>
+          <w:sz w:val="24"/>
+          <w:szCs w:val="24"/>
+        </w:rPr>
+        <w:tab/>
+        <w:t xml:space="preserve">: </w:t>
+      </w:r>
+      <w:hyperlink r:id="rId5" w:history="1">
+        <w:r>
+          <w:rPr>
+            <w:rStyle w:val="Hyperlink"/>
+            <w:noProof/>
+            <w:sz w:val="24"/>
+            <w:szCs w:val="24"/>
+          </w:rPr>
+          <w:t>https://github.com/RizqiRHuda/uas_statistik</w:t>
+        </w:r>
+      </w:hyperlink>
     </w:p>
     <w:p>
       <w:pPr>
@@ -167,12 +195,53 @@
           <w:szCs w:val="24"/>
         </w:rPr>
       </w:pPr>
-      <w:r>
-        <w:rPr>
-          <w:sz w:val="24"/>
-          <w:szCs w:val="24"/>
-        </w:rPr>
-        <w:t>Tentukan deskripsi dari data</w:t>
+      <w:proofErr w:type="spellStart"/>
+      <w:r>
+        <w:rPr>
+          <w:sz w:val="24"/>
+          <w:szCs w:val="24"/>
+        </w:rPr>
+        <w:t>Tentukan</w:t>
+      </w:r>
+      <w:proofErr w:type="spellEnd"/>
+      <w:r>
+        <w:rPr>
+          <w:sz w:val="24"/>
+          <w:szCs w:val="24"/>
+        </w:rPr>
+        <w:t xml:space="preserve"> </w:t>
+      </w:r>
+      <w:proofErr w:type="spellStart"/>
+      <w:r>
+        <w:rPr>
+          <w:sz w:val="24"/>
+          <w:szCs w:val="24"/>
+        </w:rPr>
+        <w:t>deskripsi</w:t>
+      </w:r>
+      <w:proofErr w:type="spellEnd"/>
+      <w:r>
+        <w:rPr>
+          <w:sz w:val="24"/>
+          <w:szCs w:val="24"/>
+        </w:rPr>
+        <w:t xml:space="preserve"> </w:t>
+      </w:r>
+      <w:proofErr w:type="spellStart"/>
+      <w:r>
+        <w:rPr>
+          <w:sz w:val="24"/>
+          <w:szCs w:val="24"/>
+        </w:rPr>
+        <w:t>dari</w:t>
+      </w:r>
+      <w:proofErr w:type="spellEnd"/>
+      <w:r>
+        <w:rPr>
+          <w:sz w:val="24"/>
+          <w:szCs w:val="24"/>
+        </w:rPr>
+        <w:t xml:space="preserve"> data</w:t>
       </w:r>
     </w:p>
     <w:p>
@@ -188,13 +257,143 @@
           <w:szCs w:val="24"/>
         </w:rPr>
       </w:pPr>
-      <w:r>
-        <w:rPr>
-          <w:sz w:val="24"/>
-          <w:szCs w:val="24"/>
-        </w:rPr>
-        <w:t>Berdasarkan data yang diberikan, kolom mana yang dapat digunakan untuk permodelan regresi dan tidak</w:t>
-      </w:r>
+      <w:proofErr w:type="spellStart"/>
+      <w:r>
+        <w:rPr>
+          <w:sz w:val="24"/>
+          <w:szCs w:val="24"/>
+        </w:rPr>
+        <w:t>Berdasarkan</w:t>
+      </w:r>
+      <w:proofErr w:type="spellEnd"/>
+      <w:r>
+        <w:rPr>
+          <w:sz w:val="24"/>
+          <w:szCs w:val="24"/>
+        </w:rPr>
+        <w:t xml:space="preserve"> data yang </w:t>
+      </w:r>
+      <w:proofErr w:type="spellStart"/>
+      <w:r>
+        <w:rPr>
+          <w:sz w:val="24"/>
+          <w:szCs w:val="24"/>
+        </w:rPr>
+        <w:t>diberikan</w:t>
+      </w:r>
+      <w:proofErr w:type="spellEnd"/>
+      <w:r>
+        <w:rPr>
+          <w:sz w:val="24"/>
+          <w:szCs w:val="24"/>
+        </w:rPr>
+        <w:t xml:space="preserve">, </w:t>
+      </w:r>
+      <w:proofErr w:type="spellStart"/>
+      <w:r>
+        <w:rPr>
+          <w:sz w:val="24"/>
+          <w:szCs w:val="24"/>
+        </w:rPr>
+        <w:t>kolom</w:t>
+      </w:r>
+      <w:proofErr w:type="spellEnd"/>
+      <w:r>
+        <w:rPr>
+          <w:sz w:val="24"/>
+          <w:szCs w:val="24"/>
+        </w:rPr>
+        <w:t xml:space="preserve"> mana yang </w:t>
+      </w:r>
+      <w:proofErr w:type="spellStart"/>
+      <w:r>
+        <w:rPr>
+          <w:sz w:val="24"/>
+          <w:szCs w:val="24"/>
+        </w:rPr>
+        <w:t>dapat</w:t>
+      </w:r>
+      <w:proofErr w:type="spellEnd"/>
+      <w:r>
+        <w:rPr>
+          <w:sz w:val="24"/>
+          <w:szCs w:val="24"/>
+        </w:rPr>
+        <w:t xml:space="preserve"> </w:t>
+      </w:r>
+      <w:proofErr w:type="spellStart"/>
+      <w:r>
+        <w:rPr>
+          <w:sz w:val="24"/>
+          <w:szCs w:val="24"/>
+        </w:rPr>
+        <w:t>digunakan</w:t>
+      </w:r>
+      <w:proofErr w:type="spellEnd"/>
+      <w:r>
+        <w:rPr>
+          <w:sz w:val="24"/>
+          <w:szCs w:val="24"/>
+        </w:rPr>
+        <w:t xml:space="preserve"> </w:t>
+      </w:r>
+      <w:proofErr w:type="spellStart"/>
+      <w:r>
+        <w:rPr>
+          <w:sz w:val="24"/>
+          <w:szCs w:val="24"/>
+        </w:rPr>
+        <w:t>untuk</w:t>
+      </w:r>
+      <w:proofErr w:type="spellEnd"/>
+      <w:r>
+        <w:rPr>
+          <w:sz w:val="24"/>
+          <w:szCs w:val="24"/>
+        </w:rPr>
+        <w:t xml:space="preserve"> </w:t>
+      </w:r>
+      <w:proofErr w:type="spellStart"/>
+      <w:r>
+        <w:rPr>
+          <w:sz w:val="24"/>
+          <w:szCs w:val="24"/>
+        </w:rPr>
+        <w:t>permodelan</w:t>
+      </w:r>
+      <w:proofErr w:type="spellEnd"/>
+      <w:r>
+        <w:rPr>
+          <w:sz w:val="24"/>
+          <w:szCs w:val="24"/>
+        </w:rPr>
+        <w:t xml:space="preserve"> </w:t>
+      </w:r>
+      <w:proofErr w:type="spellStart"/>
+      <w:r>
+        <w:rPr>
+          <w:sz w:val="24"/>
+          <w:szCs w:val="24"/>
+        </w:rPr>
+        <w:t>regresi</w:t>
+      </w:r>
+      <w:proofErr w:type="spellEnd"/>
+      <w:r>
+        <w:rPr>
+          <w:sz w:val="24"/>
+          <w:szCs w:val="24"/>
+        </w:rPr>
+        <w:t xml:space="preserve"> dan </w:t>
+      </w:r>
+      <w:proofErr w:type="spellStart"/>
+      <w:r>
+        <w:rPr>
+          <w:sz w:val="24"/>
+          <w:szCs w:val="24"/>
+        </w:rPr>
+        <w:t>tidak</w:t>
+      </w:r>
+      <w:proofErr w:type="spellEnd"/>
     </w:p>
     <w:p>
       <w:pPr>
@@ -208,14 +407,25 @@
           <w:szCs w:val="24"/>
         </w:rPr>
       </w:pPr>
-      <w:r>
-        <w:rPr>
-          <w:b/>
-          <w:bCs/>
-          <w:sz w:val="24"/>
-          <w:szCs w:val="24"/>
-        </w:rPr>
-        <w:t xml:space="preserve">Jawaban : </w:t>
+      <w:proofErr w:type="spellStart"/>
+      <w:r>
+        <w:rPr>
+          <w:b/>
+          <w:bCs/>
+          <w:sz w:val="24"/>
+          <w:szCs w:val="24"/>
+        </w:rPr>
+        <w:t>Jawaban</w:t>
+      </w:r>
+      <w:proofErr w:type="spellEnd"/>
+      <w:r>
+        <w:rPr>
+          <w:b/>
+          <w:bCs/>
+          <w:sz w:val="24"/>
+          <w:szCs w:val="24"/>
+        </w:rPr>
+        <w:t xml:space="preserve"> : </w:t>
       </w:r>
     </w:p>
     <w:p>
@@ -236,8 +446,72 @@
           <w:sz w:val="24"/>
           <w:szCs w:val="24"/>
         </w:rPr>
-        <w:t>Dapat digunakan permodelan regresi</w:t>
-      </w:r>
+        <w:t xml:space="preserve">Kolom yang </w:t>
+      </w:r>
+      <w:proofErr w:type="spellStart"/>
+      <w:r>
+        <w:rPr>
+          <w:sz w:val="24"/>
+          <w:szCs w:val="24"/>
+        </w:rPr>
+        <w:t>d</w:t>
+      </w:r>
+      <w:r>
+        <w:rPr>
+          <w:sz w:val="24"/>
+          <w:szCs w:val="24"/>
+        </w:rPr>
+        <w:t>apat</w:t>
+      </w:r>
+      <w:proofErr w:type="spellEnd"/>
+      <w:r>
+        <w:rPr>
+          <w:sz w:val="24"/>
+          <w:szCs w:val="24"/>
+        </w:rPr>
+        <w:t xml:space="preserve"> </w:t>
+      </w:r>
+      <w:proofErr w:type="spellStart"/>
+      <w:r>
+        <w:rPr>
+          <w:sz w:val="24"/>
+          <w:szCs w:val="24"/>
+        </w:rPr>
+        <w:t>digunakan</w:t>
+      </w:r>
+      <w:proofErr w:type="spellEnd"/>
+      <w:r>
+        <w:rPr>
+          <w:sz w:val="24"/>
+          <w:szCs w:val="24"/>
+        </w:rPr>
+        <w:t xml:space="preserve"> </w:t>
+      </w:r>
+      <w:proofErr w:type="spellStart"/>
+      <w:r>
+        <w:rPr>
+          <w:sz w:val="24"/>
+          <w:szCs w:val="24"/>
+        </w:rPr>
+        <w:t>permodelan</w:t>
+      </w:r>
+      <w:proofErr w:type="spellEnd"/>
+      <w:r>
+        <w:rPr>
+          <w:sz w:val="24"/>
+          <w:szCs w:val="24"/>
+        </w:rPr>
+        <w:t xml:space="preserve"> </w:t>
+      </w:r>
+      <w:proofErr w:type="spellStart"/>
+      <w:r>
+        <w:rPr>
+          <w:sz w:val="24"/>
+          <w:szCs w:val="24"/>
+        </w:rPr>
+        <w:t>regresi</w:t>
+      </w:r>
+      <w:proofErr w:type="spellEnd"/>
     </w:p>
     <w:p>
       <w:pPr>
@@ -262,8 +536,16 @@
           <w:szCs w:val="24"/>
         </w:rPr>
         <w:tab/>
+      </w:r>
+      <w:proofErr w:type="spellStart"/>
+      <w:r>
+        <w:rPr>
+          <w:sz w:val="24"/>
+          <w:szCs w:val="24"/>
+        </w:rPr>
         <w:t>Weekly_Sales</w:t>
       </w:r>
+      <w:proofErr w:type="spellEnd"/>
     </w:p>
     <w:p>
       <w:pPr>
@@ -288,8 +570,102 @@
           <w:szCs w:val="24"/>
         </w:rPr>
         <w:tab/>
+      </w:r>
+      <w:proofErr w:type="spellStart"/>
+      <w:r>
+        <w:rPr>
+          <w:sz w:val="24"/>
+          <w:szCs w:val="24"/>
+        </w:rPr>
+        <w:t>Fuel_Price</w:t>
+      </w:r>
+      <w:proofErr w:type="spellEnd"/>
+    </w:p>
+    <w:p>
+      <w:pPr>
+        <w:pStyle w:val="ListParagraph"/>
+        <w:spacing w:after="0"/>
+        <w:ind w:left="1800"/>
+        <w:rPr>
+          <w:sz w:val="24"/>
+          <w:szCs w:val="24"/>
+        </w:rPr>
+      </w:pPr>
+      <w:r>
+        <w:rPr>
+          <w:sz w:val="24"/>
+          <w:szCs w:val="24"/>
+        </w:rPr>
+        <w:t>-</w:t>
+      </w:r>
+      <w:r>
+        <w:rPr>
+          <w:sz w:val="24"/>
+          <w:szCs w:val="24"/>
+        </w:rPr>
+        <w:tab/>
+        <w:t>CPI</w:t>
+      </w:r>
+    </w:p>
+    <w:p>
+      <w:pPr>
+        <w:pStyle w:val="ListParagraph"/>
+        <w:spacing w:after="0"/>
+        <w:ind w:left="1800"/>
+        <w:rPr>
+          <w:sz w:val="24"/>
+          <w:szCs w:val="24"/>
+        </w:rPr>
+      </w:pPr>
+      <w:r>
+        <w:rPr>
+          <w:sz w:val="24"/>
+          <w:szCs w:val="24"/>
+        </w:rPr>
+        <w:t>-</w:t>
+      </w:r>
+      <w:r>
+        <w:rPr>
+          <w:sz w:val="24"/>
+          <w:szCs w:val="24"/>
+        </w:rPr>
+        <w:tab/>
+        <w:t>Unemployment</w:t>
+      </w:r>
+    </w:p>
+    <w:p>
+      <w:pPr>
+        <w:pStyle w:val="ListParagraph"/>
+        <w:spacing w:after="0"/>
+        <w:ind w:left="1800"/>
+        <w:rPr>
+          <w:sz w:val="24"/>
+          <w:szCs w:val="24"/>
+        </w:rPr>
+      </w:pPr>
+      <w:r>
+        <w:rPr>
+          <w:sz w:val="24"/>
+          <w:szCs w:val="24"/>
+        </w:rPr>
+        <w:t>-</w:t>
+      </w:r>
+      <w:r>
+        <w:rPr>
+          <w:sz w:val="24"/>
+          <w:szCs w:val="24"/>
+        </w:rPr>
+        <w:tab/>
+      </w:r>
+      <w:proofErr w:type="spellStart"/>
+      <w:r>
+        <w:rPr>
+          <w:sz w:val="24"/>
+          <w:szCs w:val="24"/>
+        </w:rPr>
         <w:t>Holiday_Flag</w:t>
       </w:r>
+      <w:proofErr w:type="spellEnd"/>
     </w:p>
     <w:p>
       <w:pPr>
@@ -315,84 +691,6 @@
         </w:rPr>
         <w:tab/>
         <w:t>Temperature</w:t>
-      </w:r>
-    </w:p>
-    <w:p>
-      <w:pPr>
-        <w:pStyle w:val="ListParagraph"/>
-        <w:spacing w:after="0"/>
-        <w:ind w:left="1800"/>
-        <w:rPr>
-          <w:sz w:val="24"/>
-          <w:szCs w:val="24"/>
-        </w:rPr>
-      </w:pPr>
-      <w:r>
-        <w:rPr>
-          <w:sz w:val="24"/>
-          <w:szCs w:val="24"/>
-        </w:rPr>
-        <w:t>-</w:t>
-      </w:r>
-      <w:r>
-        <w:rPr>
-          <w:sz w:val="24"/>
-          <w:szCs w:val="24"/>
-        </w:rPr>
-        <w:tab/>
-        <w:t>Fuel_Price</w:t>
-      </w:r>
-    </w:p>
-    <w:p>
-      <w:pPr>
-        <w:pStyle w:val="ListParagraph"/>
-        <w:spacing w:after="0"/>
-        <w:ind w:left="1800"/>
-        <w:rPr>
-          <w:sz w:val="24"/>
-          <w:szCs w:val="24"/>
-        </w:rPr>
-      </w:pPr>
-      <w:r>
-        <w:rPr>
-          <w:sz w:val="24"/>
-          <w:szCs w:val="24"/>
-        </w:rPr>
-        <w:t>-</w:t>
-      </w:r>
-      <w:r>
-        <w:rPr>
-          <w:sz w:val="24"/>
-          <w:szCs w:val="24"/>
-        </w:rPr>
-        <w:tab/>
-        <w:t>CPI</w:t>
-      </w:r>
-    </w:p>
-    <w:p>
-      <w:pPr>
-        <w:pStyle w:val="ListParagraph"/>
-        <w:spacing w:after="0"/>
-        <w:ind w:left="1800"/>
-        <w:rPr>
-          <w:sz w:val="24"/>
-          <w:szCs w:val="24"/>
-        </w:rPr>
-      </w:pPr>
-      <w:r>
-        <w:rPr>
-          <w:sz w:val="24"/>
-          <w:szCs w:val="24"/>
-        </w:rPr>
-        <w:t>-</w:t>
-      </w:r>
-      <w:r>
-        <w:rPr>
-          <w:sz w:val="24"/>
-          <w:szCs w:val="24"/>
-        </w:rPr>
-        <w:tab/>
-        <w:t>Unemployment</w:t>
       </w:r>
     </w:p>
     <w:p>
@@ -413,8 +711,32 @@
           <w:sz w:val="24"/>
           <w:szCs w:val="24"/>
         </w:rPr>
-        <w:t xml:space="preserve">Tidak </w:t>
-      </w:r>
+        <w:t xml:space="preserve">Kolom yang </w:t>
+      </w:r>
+      <w:proofErr w:type="spellStart"/>
+      <w:r>
+        <w:rPr>
+          <w:sz w:val="24"/>
+          <w:szCs w:val="24"/>
+        </w:rPr>
+        <w:t>t</w:t>
+      </w:r>
+      <w:r>
+        <w:rPr>
+          <w:sz w:val="24"/>
+          <w:szCs w:val="24"/>
+        </w:rPr>
+        <w:t>idak</w:t>
+      </w:r>
+      <w:proofErr w:type="spellEnd"/>
+      <w:r>
+        <w:rPr>
+          <w:sz w:val="24"/>
+          <w:szCs w:val="24"/>
+        </w:rPr>
+        <w:t xml:space="preserve"> </w:t>
+      </w:r>
+      <w:proofErr w:type="spellStart"/>
       <w:r>
         <w:rPr>
           <w:sz w:val="24"/>
@@ -427,8 +749,17 @@
           <w:sz w:val="24"/>
           <w:szCs w:val="24"/>
         </w:rPr>
-        <w:t xml:space="preserve">apat </w:t>
-      </w:r>
+        <w:t>apat</w:t>
+      </w:r>
+      <w:proofErr w:type="spellEnd"/>
+      <w:r>
+        <w:rPr>
+          <w:sz w:val="24"/>
+          <w:szCs w:val="24"/>
+        </w:rPr>
+        <w:t xml:space="preserve"> </w:t>
+      </w:r>
+      <w:proofErr w:type="spellStart"/>
       <w:r>
         <w:rPr>
           <w:sz w:val="24"/>
@@ -443,13 +774,39 @@
         </w:rPr>
         <w:t>igunakan</w:t>
       </w:r>
-      <w:r>
-        <w:rPr>
-          <w:sz w:val="24"/>
-          <w:szCs w:val="24"/>
-        </w:rPr>
-        <w:t xml:space="preserve"> permodelan regresi</w:t>
-      </w:r>
+      <w:proofErr w:type="spellEnd"/>
+      <w:r>
+        <w:rPr>
+          <w:sz w:val="24"/>
+          <w:szCs w:val="24"/>
+        </w:rPr>
+        <w:t xml:space="preserve"> </w:t>
+      </w:r>
+      <w:proofErr w:type="spellStart"/>
+      <w:r>
+        <w:rPr>
+          <w:sz w:val="24"/>
+          <w:szCs w:val="24"/>
+        </w:rPr>
+        <w:t>permodelan</w:t>
+      </w:r>
+      <w:proofErr w:type="spellEnd"/>
+      <w:r>
+        <w:rPr>
+          <w:sz w:val="24"/>
+          <w:szCs w:val="24"/>
+        </w:rPr>
+        <w:t xml:space="preserve"> </w:t>
+      </w:r>
+      <w:proofErr w:type="spellStart"/>
+      <w:r>
+        <w:rPr>
+          <w:sz w:val="24"/>
+          <w:szCs w:val="24"/>
+        </w:rPr>
+        <w:t>regresi</w:t>
+      </w:r>
+      <w:proofErr w:type="spellEnd"/>
     </w:p>
     <w:p>
       <w:pPr>
@@ -516,21 +873,249 @@
           <w:szCs w:val="24"/>
         </w:rPr>
       </w:pPr>
-      <w:r>
-        <w:rPr>
-          <w:sz w:val="24"/>
-          <w:szCs w:val="24"/>
-        </w:rPr>
-        <w:t xml:space="preserve">Carilah nilai-nilai deskriptif mean, median, simpangan baku, varians pada kolom yang dapat digunakan untuk regresi sesuai nomor 1a hanya </w:t>
-      </w:r>
-      <w:r>
-        <w:rPr>
-          <w:b/>
-          <w:bCs/>
-          <w:sz w:val="24"/>
-          <w:szCs w:val="24"/>
-        </w:rPr>
-        <w:t>untuk store</w:t>
+      <w:proofErr w:type="spellStart"/>
+      <w:r>
+        <w:rPr>
+          <w:sz w:val="24"/>
+          <w:szCs w:val="24"/>
+        </w:rPr>
+        <w:t>Carilah</w:t>
+      </w:r>
+      <w:proofErr w:type="spellEnd"/>
+      <w:r>
+        <w:rPr>
+          <w:sz w:val="24"/>
+          <w:szCs w:val="24"/>
+        </w:rPr>
+        <w:t xml:space="preserve"> </w:t>
+      </w:r>
+      <w:proofErr w:type="spellStart"/>
+      <w:r>
+        <w:rPr>
+          <w:sz w:val="24"/>
+          <w:szCs w:val="24"/>
+        </w:rPr>
+        <w:t>nilai-nilai</w:t>
+      </w:r>
+      <w:proofErr w:type="spellEnd"/>
+      <w:r>
+        <w:rPr>
+          <w:sz w:val="24"/>
+          <w:szCs w:val="24"/>
+        </w:rPr>
+        <w:t xml:space="preserve"> </w:t>
+      </w:r>
+      <w:proofErr w:type="spellStart"/>
+      <w:r>
+        <w:rPr>
+          <w:sz w:val="24"/>
+          <w:szCs w:val="24"/>
+        </w:rPr>
+        <w:t>deskriptif</w:t>
+      </w:r>
+      <w:proofErr w:type="spellEnd"/>
+      <w:r>
+        <w:rPr>
+          <w:sz w:val="24"/>
+          <w:szCs w:val="24"/>
+        </w:rPr>
+        <w:t xml:space="preserve"> mean, median, </w:t>
+      </w:r>
+      <w:proofErr w:type="spellStart"/>
+      <w:r>
+        <w:rPr>
+          <w:sz w:val="24"/>
+          <w:szCs w:val="24"/>
+        </w:rPr>
+        <w:t>simpangan</w:t>
+      </w:r>
+      <w:proofErr w:type="spellEnd"/>
+      <w:r>
+        <w:rPr>
+          <w:sz w:val="24"/>
+          <w:szCs w:val="24"/>
+        </w:rPr>
+        <w:t xml:space="preserve"> </w:t>
+      </w:r>
+      <w:proofErr w:type="spellStart"/>
+      <w:r>
+        <w:rPr>
+          <w:sz w:val="24"/>
+          <w:szCs w:val="24"/>
+        </w:rPr>
+        <w:t>baku</w:t>
+      </w:r>
+      <w:proofErr w:type="spellEnd"/>
+      <w:r>
+        <w:rPr>
+          <w:sz w:val="24"/>
+          <w:szCs w:val="24"/>
+        </w:rPr>
+        <w:t xml:space="preserve">, </w:t>
+      </w:r>
+      <w:proofErr w:type="spellStart"/>
+      <w:r>
+        <w:rPr>
+          <w:sz w:val="24"/>
+          <w:szCs w:val="24"/>
+        </w:rPr>
+        <w:t>varians</w:t>
+      </w:r>
+      <w:proofErr w:type="spellEnd"/>
+      <w:r>
+        <w:rPr>
+          <w:sz w:val="24"/>
+          <w:szCs w:val="24"/>
+        </w:rPr>
+        <w:t xml:space="preserve"> pada </w:t>
+      </w:r>
+      <w:proofErr w:type="spellStart"/>
+      <w:r>
+        <w:rPr>
+          <w:sz w:val="24"/>
+          <w:szCs w:val="24"/>
+        </w:rPr>
+        <w:t>kolom</w:t>
+      </w:r>
+      <w:proofErr w:type="spellEnd"/>
+      <w:r>
+        <w:rPr>
+          <w:sz w:val="24"/>
+          <w:szCs w:val="24"/>
+        </w:rPr>
+        <w:t xml:space="preserve"> yang </w:t>
+      </w:r>
+      <w:proofErr w:type="spellStart"/>
+      <w:r>
+        <w:rPr>
+          <w:sz w:val="24"/>
+          <w:szCs w:val="24"/>
+        </w:rPr>
+        <w:t>dapat</w:t>
+      </w:r>
+      <w:proofErr w:type="spellEnd"/>
+      <w:r>
+        <w:rPr>
+          <w:sz w:val="24"/>
+          <w:szCs w:val="24"/>
+        </w:rPr>
+        <w:t xml:space="preserve"> </w:t>
+      </w:r>
+      <w:proofErr w:type="spellStart"/>
+      <w:r>
+        <w:rPr>
+          <w:sz w:val="24"/>
+          <w:szCs w:val="24"/>
+        </w:rPr>
+        <w:t>digunakan</w:t>
+      </w:r>
+      <w:proofErr w:type="spellEnd"/>
+      <w:r>
+        <w:rPr>
+          <w:sz w:val="24"/>
+          <w:szCs w:val="24"/>
+        </w:rPr>
+        <w:t xml:space="preserve"> </w:t>
+      </w:r>
+      <w:proofErr w:type="spellStart"/>
+      <w:r>
+        <w:rPr>
+          <w:sz w:val="24"/>
+          <w:szCs w:val="24"/>
+        </w:rPr>
+        <w:t>untuk</w:t>
+      </w:r>
+      <w:proofErr w:type="spellEnd"/>
+      <w:r>
+        <w:rPr>
+          <w:sz w:val="24"/>
+          <w:szCs w:val="24"/>
+        </w:rPr>
+        <w:t xml:space="preserve"> </w:t>
+      </w:r>
+      <w:proofErr w:type="spellStart"/>
+      <w:r>
+        <w:rPr>
+          <w:sz w:val="24"/>
+          <w:szCs w:val="24"/>
+        </w:rPr>
+        <w:t>regresi</w:t>
+      </w:r>
+      <w:proofErr w:type="spellEnd"/>
+      <w:r>
+        <w:rPr>
+          <w:sz w:val="24"/>
+          <w:szCs w:val="24"/>
+        </w:rPr>
+        <w:t xml:space="preserve"> </w:t>
+      </w:r>
+      <w:proofErr w:type="spellStart"/>
+      <w:r>
+        <w:rPr>
+          <w:sz w:val="24"/>
+          <w:szCs w:val="24"/>
+        </w:rPr>
+        <w:t>sesuai</w:t>
+      </w:r>
+      <w:proofErr w:type="spellEnd"/>
+      <w:r>
+        <w:rPr>
+          <w:sz w:val="24"/>
+          <w:szCs w:val="24"/>
+        </w:rPr>
+        <w:t xml:space="preserve"> </w:t>
+      </w:r>
+      <w:proofErr w:type="spellStart"/>
+      <w:r>
+        <w:rPr>
+          <w:sz w:val="24"/>
+          <w:szCs w:val="24"/>
+        </w:rPr>
+        <w:t>nomor</w:t>
+      </w:r>
+      <w:proofErr w:type="spellEnd"/>
+      <w:r>
+        <w:rPr>
+          <w:sz w:val="24"/>
+          <w:szCs w:val="24"/>
+        </w:rPr>
+        <w:t xml:space="preserve"> 1a </w:t>
+      </w:r>
+      <w:proofErr w:type="spellStart"/>
+      <w:r>
+        <w:rPr>
+          <w:sz w:val="24"/>
+          <w:szCs w:val="24"/>
+        </w:rPr>
+        <w:t>hanya</w:t>
+      </w:r>
+      <w:proofErr w:type="spellEnd"/>
+      <w:r>
+        <w:rPr>
+          <w:sz w:val="24"/>
+          <w:szCs w:val="24"/>
+        </w:rPr>
+        <w:t xml:space="preserve"> </w:t>
+      </w:r>
+      <w:proofErr w:type="spellStart"/>
+      <w:r>
+        <w:rPr>
+          <w:b/>
+          <w:bCs/>
+          <w:sz w:val="24"/>
+          <w:szCs w:val="24"/>
+        </w:rPr>
+        <w:t>untuk</w:t>
+      </w:r>
+      <w:proofErr w:type="spellEnd"/>
+      <w:r>
+        <w:rPr>
+          <w:b/>
+          <w:bCs/>
+          <w:sz w:val="24"/>
+          <w:szCs w:val="24"/>
+        </w:rPr>
+        <w:t xml:space="preserve"> store</w:t>
       </w:r>
     </w:p>
     <w:p>
@@ -576,7 +1161,7 @@
                     <pic:cNvPicPr/>
                   </pic:nvPicPr>
                   <pic:blipFill>
-                    <a:blip r:embed="rId5">
+                    <a:blip r:embed="rId6">
                       <a:extLst>
                         <a:ext uri="{28A0092B-C50C-407E-A947-70E740481C1C}">
                           <a14:useLocalDpi xmlns:a14="http://schemas.microsoft.com/office/drawing/2010/main" val="0"/>
@@ -608,6 +1193,7 @@
           </wp:anchor>
         </w:drawing>
       </w:r>
+      <w:proofErr w:type="spellStart"/>
       <w:r>
         <w:rPr>
           <w:b/>
@@ -617,6 +1203,7 @@
         </w:rPr>
         <w:t>Jawaban</w:t>
       </w:r>
+      <w:proofErr w:type="spellEnd"/>
       <w:r>
         <w:rPr>
           <w:b/>
@@ -689,7 +1276,7 @@
                     <pic:cNvPicPr/>
                   </pic:nvPicPr>
                   <pic:blipFill>
-                    <a:blip r:embed="rId6">
+                    <a:blip r:embed="rId7">
                       <a:extLst>
                         <a:ext uri="{28A0092B-C50C-407E-A947-70E740481C1C}">
                           <a14:useLocalDpi xmlns:a14="http://schemas.microsoft.com/office/drawing/2010/main" val="0"/>
@@ -757,7 +1344,7 @@
                     <pic:cNvPicPr/>
                   </pic:nvPicPr>
                   <pic:blipFill>
-                    <a:blip r:embed="rId7">
+                    <a:blip r:embed="rId8">
                       <a:extLst>
                         <a:ext uri="{28A0092B-C50C-407E-A947-70E740481C1C}">
                           <a14:useLocalDpi xmlns:a14="http://schemas.microsoft.com/office/drawing/2010/main" val="0"/>
@@ -821,7 +1408,7 @@
                     <pic:cNvPicPr/>
                   </pic:nvPicPr>
                   <pic:blipFill>
-                    <a:blip r:embed="rId8"/>
+                    <a:blip r:embed="rId9"/>
                     <a:stretch>
                       <a:fillRect/>
                     </a:stretch>
@@ -866,12 +1453,85 @@
           <w:szCs w:val="24"/>
         </w:rPr>
       </w:pPr>
-      <w:r>
-        <w:rPr>
-          <w:sz w:val="24"/>
-          <w:szCs w:val="24"/>
-        </w:rPr>
-        <w:t xml:space="preserve">Tentukan nilai dari QQ1,Q2,Q3 dan IQR untuk ‘Fuel_Price’, ‘CPI’, dan ‘Unemployment’ </w:t>
+      <w:proofErr w:type="spellStart"/>
+      <w:r>
+        <w:rPr>
+          <w:sz w:val="24"/>
+          <w:szCs w:val="24"/>
+        </w:rPr>
+        <w:t>Tentukan</w:t>
+      </w:r>
+      <w:proofErr w:type="spellEnd"/>
+      <w:r>
+        <w:rPr>
+          <w:sz w:val="24"/>
+          <w:szCs w:val="24"/>
+        </w:rPr>
+        <w:t xml:space="preserve"> </w:t>
+      </w:r>
+      <w:proofErr w:type="spellStart"/>
+      <w:r>
+        <w:rPr>
+          <w:sz w:val="24"/>
+          <w:szCs w:val="24"/>
+        </w:rPr>
+        <w:t>nilai</w:t>
+      </w:r>
+      <w:proofErr w:type="spellEnd"/>
+      <w:r>
+        <w:rPr>
+          <w:sz w:val="24"/>
+          <w:szCs w:val="24"/>
+        </w:rPr>
+        <w:t xml:space="preserve"> </w:t>
+      </w:r>
+      <w:proofErr w:type="spellStart"/>
+      <w:r>
+        <w:rPr>
+          <w:sz w:val="24"/>
+          <w:szCs w:val="24"/>
+        </w:rPr>
+        <w:t>dari</w:t>
+      </w:r>
+      <w:proofErr w:type="spellEnd"/>
+      <w:r>
+        <w:rPr>
+          <w:sz w:val="24"/>
+          <w:szCs w:val="24"/>
+        </w:rPr>
+        <w:t xml:space="preserve"> QQ1,Q2,Q3 dan IQR </w:t>
+      </w:r>
+      <w:proofErr w:type="spellStart"/>
+      <w:r>
+        <w:rPr>
+          <w:sz w:val="24"/>
+          <w:szCs w:val="24"/>
+        </w:rPr>
+        <w:t>untuk</w:t>
+      </w:r>
+      <w:proofErr w:type="spellEnd"/>
+      <w:r>
+        <w:rPr>
+          <w:sz w:val="24"/>
+          <w:szCs w:val="24"/>
+        </w:rPr>
+        <w:t xml:space="preserve"> ‘</w:t>
+      </w:r>
+      <w:proofErr w:type="spellStart"/>
+      <w:r>
+        <w:rPr>
+          <w:sz w:val="24"/>
+          <w:szCs w:val="24"/>
+        </w:rPr>
+        <w:t>Fuel_Price</w:t>
+      </w:r>
+      <w:proofErr w:type="spellEnd"/>
+      <w:r>
+        <w:rPr>
+          <w:sz w:val="24"/>
+          <w:szCs w:val="24"/>
+        </w:rPr>
+        <w:t xml:space="preserve">’, ‘CPI’, dan ‘Unemployment’ </w:t>
       </w:r>
       <w:r>
         <w:rPr>
@@ -895,21 +1555,32 @@
           <w:szCs w:val="24"/>
         </w:rPr>
       </w:pPr>
-      <w:r>
-        <w:rPr>
-          <w:b/>
-          <w:bCs/>
-          <w:sz w:val="24"/>
-          <w:szCs w:val="24"/>
-        </w:rPr>
-        <w:t xml:space="preserve">Jawaban : </w:t>
-      </w:r>
-    </w:p>
-    <w:p>
-      <w:pPr>
-        <w:pStyle w:val="ListParagraph"/>
-        <w:spacing w:after="0"/>
-        <w:ind w:left="1080"/>
+      <w:proofErr w:type="spellStart"/>
+      <w:r>
+        <w:rPr>
+          <w:b/>
+          <w:bCs/>
+          <w:sz w:val="24"/>
+          <w:szCs w:val="24"/>
+        </w:rPr>
+        <w:t>Jawaban</w:t>
+      </w:r>
+      <w:proofErr w:type="spellEnd"/>
+      <w:r>
+        <w:rPr>
+          <w:b/>
+          <w:bCs/>
+          <w:sz w:val="24"/>
+          <w:szCs w:val="24"/>
+        </w:rPr>
+        <w:t xml:space="preserve"> : </w:t>
+      </w:r>
+    </w:p>
+    <w:p>
+      <w:pPr>
+        <w:pStyle w:val="ListParagraph"/>
+        <w:spacing w:after="0"/>
+        <w:ind w:left="1440"/>
         <w:rPr>
           <w:b/>
           <w:bCs/>
@@ -957,7 +1628,7 @@
                     <pic:cNvPicPr/>
                   </pic:nvPicPr>
                   <pic:blipFill>
-                    <a:blip r:embed="rId9">
+                    <a:blip r:embed="rId10">
                       <a:extLst>
                         <a:ext uri="{28A0092B-C50C-407E-A947-70E740481C1C}">
                           <a14:useLocalDpi xmlns:a14="http://schemas.microsoft.com/office/drawing/2010/main" val="0"/>
@@ -1018,7 +1689,7 @@
                     <pic:cNvPicPr/>
                   </pic:nvPicPr>
                   <pic:blipFill>
-                    <a:blip r:embed="rId10">
+                    <a:blip r:embed="rId11">
                       <a:extLst>
                         <a:ext uri="{28A0092B-C50C-407E-A947-70E740481C1C}">
                           <a14:useLocalDpi xmlns:a14="http://schemas.microsoft.com/office/drawing/2010/main" val="0"/>
@@ -1143,12 +1814,37 @@
           <w:szCs w:val="24"/>
         </w:rPr>
       </w:pPr>
-      <w:r>
-        <w:rPr>
-          <w:sz w:val="24"/>
-          <w:szCs w:val="24"/>
-        </w:rPr>
-        <w:t>Variansi dari 1-holiday week dan 0-non holiday week</w:t>
+      <w:proofErr w:type="spellStart"/>
+      <w:r>
+        <w:rPr>
+          <w:sz w:val="24"/>
+          <w:szCs w:val="24"/>
+        </w:rPr>
+        <w:t>Variansi</w:t>
+      </w:r>
+      <w:proofErr w:type="spellEnd"/>
+      <w:r>
+        <w:rPr>
+          <w:sz w:val="24"/>
+          <w:szCs w:val="24"/>
+        </w:rPr>
+        <w:t xml:space="preserve"> </w:t>
+      </w:r>
+      <w:proofErr w:type="spellStart"/>
+      <w:r>
+        <w:rPr>
+          <w:sz w:val="24"/>
+          <w:szCs w:val="24"/>
+        </w:rPr>
+        <w:t>dari</w:t>
+      </w:r>
+      <w:proofErr w:type="spellEnd"/>
+      <w:r>
+        <w:rPr>
+          <w:sz w:val="24"/>
+          <w:szCs w:val="24"/>
+        </w:rPr>
+        <w:t xml:space="preserve"> 1-holiday week dan 0-non holiday week</w:t>
       </w:r>
     </w:p>
     <w:p>
@@ -1163,14 +1859,25 @@
           <w:szCs w:val="24"/>
         </w:rPr>
       </w:pPr>
-      <w:r>
-        <w:rPr>
-          <w:b/>
-          <w:bCs/>
-          <w:sz w:val="24"/>
-          <w:szCs w:val="24"/>
-        </w:rPr>
-        <w:t xml:space="preserve">Jawaban : </w:t>
+      <w:proofErr w:type="spellStart"/>
+      <w:r>
+        <w:rPr>
+          <w:b/>
+          <w:bCs/>
+          <w:sz w:val="24"/>
+          <w:szCs w:val="24"/>
+        </w:rPr>
+        <w:t>Jawaban</w:t>
+      </w:r>
+      <w:proofErr w:type="spellEnd"/>
+      <w:r>
+        <w:rPr>
+          <w:b/>
+          <w:bCs/>
+          <w:sz w:val="24"/>
+          <w:szCs w:val="24"/>
+        </w:rPr>
+        <w:t xml:space="preserve"> : </w:t>
       </w:r>
     </w:p>
     <w:p>
@@ -1221,7 +1928,7 @@
                     <pic:cNvPicPr/>
                   </pic:nvPicPr>
                   <pic:blipFill>
-                    <a:blip r:embed="rId11"/>
+                    <a:blip r:embed="rId12"/>
                     <a:stretch>
                       <a:fillRect/>
                     </a:stretch>
@@ -1290,7 +1997,7 @@
                     <pic:cNvPicPr/>
                   </pic:nvPicPr>
                   <pic:blipFill>
-                    <a:blip r:embed="rId12"/>
+                    <a:blip r:embed="rId13"/>
                     <a:stretch>
                       <a:fillRect/>
                     </a:stretch>
@@ -1402,13 +2109,54 @@
           <w:szCs w:val="24"/>
         </w:rPr>
       </w:pPr>
+      <w:proofErr w:type="spellStart"/>
       <w:r>
         <w:rPr>
           <w:sz w:val="24"/>
           <w:szCs w:val="24"/>
         </w:rPr>
         <w:lastRenderedPageBreak/>
-        <w:t>Apakah rata-rata weekly sales di setiap toko(store) sama?</w:t>
+        <w:t>Apakah</w:t>
+      </w:r>
+      <w:proofErr w:type="spellEnd"/>
+      <w:r>
+        <w:rPr>
+          <w:sz w:val="24"/>
+          <w:szCs w:val="24"/>
+        </w:rPr>
+        <w:t xml:space="preserve"> rata-rata weekly sales di </w:t>
+      </w:r>
+      <w:proofErr w:type="spellStart"/>
+      <w:r>
+        <w:rPr>
+          <w:sz w:val="24"/>
+          <w:szCs w:val="24"/>
+        </w:rPr>
+        <w:t>setiap</w:t>
+      </w:r>
+      <w:proofErr w:type="spellEnd"/>
+      <w:r>
+        <w:rPr>
+          <w:sz w:val="24"/>
+          <w:szCs w:val="24"/>
+        </w:rPr>
+        <w:t xml:space="preserve"> toko(store) </w:t>
+      </w:r>
+      <w:proofErr w:type="spellStart"/>
+      <w:r>
+        <w:rPr>
+          <w:sz w:val="24"/>
+          <w:szCs w:val="24"/>
+        </w:rPr>
+        <w:t>sama</w:t>
+      </w:r>
+      <w:proofErr w:type="spellEnd"/>
+      <w:r>
+        <w:rPr>
+          <w:sz w:val="24"/>
+          <w:szCs w:val="24"/>
+        </w:rPr>
+        <w:t>?</w:t>
       </w:r>
     </w:p>
     <w:p>
@@ -1421,22 +2169,163 @@
           <w:szCs w:val="24"/>
         </w:rPr>
       </w:pPr>
-      <w:r>
-        <w:rPr>
-          <w:b/>
-          <w:bCs/>
-          <w:sz w:val="24"/>
-          <w:szCs w:val="24"/>
-        </w:rPr>
-        <w:t xml:space="preserve">Jawaban: </w:t>
-      </w:r>
-      <w:r>
-        <w:rPr>
-          <w:sz w:val="24"/>
-          <w:szCs w:val="24"/>
-        </w:rPr>
-        <w:t>Tidak, rata-rata Weekly Sales untuk setiap storenya adalah berbeda. Berikut adalah datanya</w:t>
-      </w:r>
+      <w:proofErr w:type="spellStart"/>
+      <w:r>
+        <w:rPr>
+          <w:b/>
+          <w:bCs/>
+          <w:sz w:val="24"/>
+          <w:szCs w:val="24"/>
+        </w:rPr>
+        <w:t>Jawaban</w:t>
+      </w:r>
+      <w:proofErr w:type="spellEnd"/>
+      <w:r>
+        <w:rPr>
+          <w:b/>
+          <w:bCs/>
+          <w:sz w:val="24"/>
+          <w:szCs w:val="24"/>
+        </w:rPr>
+        <w:t xml:space="preserve">: </w:t>
+      </w:r>
+      <w:proofErr w:type="spellStart"/>
+      <w:r>
+        <w:rPr>
+          <w:sz w:val="24"/>
+          <w:szCs w:val="24"/>
+        </w:rPr>
+        <w:t>Tidak</w:t>
+      </w:r>
+      <w:proofErr w:type="spellEnd"/>
+      <w:r>
+        <w:rPr>
+          <w:sz w:val="24"/>
+          <w:szCs w:val="24"/>
+        </w:rPr>
+        <w:t xml:space="preserve">, rata-rata Weekly Sales </w:t>
+      </w:r>
+      <w:proofErr w:type="spellStart"/>
+      <w:r>
+        <w:rPr>
+          <w:sz w:val="24"/>
+          <w:szCs w:val="24"/>
+        </w:rPr>
+        <w:t>untuk</w:t>
+      </w:r>
+      <w:proofErr w:type="spellEnd"/>
+      <w:r>
+        <w:rPr>
+          <w:sz w:val="24"/>
+          <w:szCs w:val="24"/>
+        </w:rPr>
+        <w:t xml:space="preserve"> </w:t>
+      </w:r>
+      <w:proofErr w:type="spellStart"/>
+      <w:r>
+        <w:rPr>
+          <w:sz w:val="24"/>
+          <w:szCs w:val="24"/>
+        </w:rPr>
+        <w:t>setiap</w:t>
+      </w:r>
+      <w:proofErr w:type="spellEnd"/>
+      <w:r>
+        <w:rPr>
+          <w:sz w:val="24"/>
+          <w:szCs w:val="24"/>
+        </w:rPr>
+        <w:t xml:space="preserve"> </w:t>
+      </w:r>
+      <w:proofErr w:type="spellStart"/>
+      <w:r>
+        <w:rPr>
+          <w:sz w:val="24"/>
+          <w:szCs w:val="24"/>
+        </w:rPr>
+        <w:t>storenya</w:t>
+      </w:r>
+      <w:proofErr w:type="spellEnd"/>
+      <w:r>
+        <w:rPr>
+          <w:sz w:val="24"/>
+          <w:szCs w:val="24"/>
+        </w:rPr>
+        <w:t xml:space="preserve"> </w:t>
+      </w:r>
+      <w:proofErr w:type="spellStart"/>
+      <w:r>
+        <w:rPr>
+          <w:sz w:val="24"/>
+          <w:szCs w:val="24"/>
+        </w:rPr>
+        <w:t>adalah</w:t>
+      </w:r>
+      <w:proofErr w:type="spellEnd"/>
+      <w:r>
+        <w:rPr>
+          <w:sz w:val="24"/>
+          <w:szCs w:val="24"/>
+        </w:rPr>
+        <w:t xml:space="preserve"> </w:t>
+      </w:r>
+      <w:proofErr w:type="spellStart"/>
+      <w:r>
+        <w:rPr>
+          <w:sz w:val="24"/>
+          <w:szCs w:val="24"/>
+        </w:rPr>
+        <w:t>berbeda</w:t>
+      </w:r>
+      <w:proofErr w:type="spellEnd"/>
+      <w:r>
+        <w:rPr>
+          <w:sz w:val="24"/>
+          <w:szCs w:val="24"/>
+        </w:rPr>
+        <w:t xml:space="preserve">. </w:t>
+      </w:r>
+      <w:proofErr w:type="spellStart"/>
+      <w:r>
+        <w:rPr>
+          <w:sz w:val="24"/>
+          <w:szCs w:val="24"/>
+        </w:rPr>
+        <w:t>Berikut</w:t>
+      </w:r>
+      <w:proofErr w:type="spellEnd"/>
+      <w:r>
+        <w:rPr>
+          <w:sz w:val="24"/>
+          <w:szCs w:val="24"/>
+        </w:rPr>
+        <w:t xml:space="preserve"> </w:t>
+      </w:r>
+      <w:proofErr w:type="spellStart"/>
+      <w:r>
+        <w:rPr>
+          <w:sz w:val="24"/>
+          <w:szCs w:val="24"/>
+        </w:rPr>
+        <w:t>adalah</w:t>
+      </w:r>
+      <w:proofErr w:type="spellEnd"/>
+      <w:r>
+        <w:rPr>
+          <w:sz w:val="24"/>
+          <w:szCs w:val="24"/>
+        </w:rPr>
+        <w:t xml:space="preserve"> </w:t>
+      </w:r>
+      <w:proofErr w:type="spellStart"/>
+      <w:r>
+        <w:rPr>
+          <w:sz w:val="24"/>
+          <w:szCs w:val="24"/>
+        </w:rPr>
+        <w:t>datanya</w:t>
+      </w:r>
+      <w:proofErr w:type="spellEnd"/>
     </w:p>
     <w:p>
       <w:pPr>
@@ -1480,7 +2369,7 @@
                     <pic:cNvPicPr/>
                   </pic:nvPicPr>
                   <pic:blipFill>
-                    <a:blip r:embed="rId13"/>
+                    <a:blip r:embed="rId14"/>
                     <a:stretch>
                       <a:fillRect/>
                     </a:stretch>
@@ -1532,7 +2421,7 @@
                     <pic:cNvPicPr/>
                   </pic:nvPicPr>
                   <pic:blipFill>
-                    <a:blip r:embed="rId14"/>
+                    <a:blip r:embed="rId15"/>
                     <a:stretch>
                       <a:fillRect/>
                     </a:stretch>
@@ -1582,8 +2471,49 @@
           <w:sz w:val="24"/>
           <w:szCs w:val="24"/>
         </w:rPr>
-        <w:t>Dari setiap toko(store), CPI mana yang lebih tinggi</w:t>
-      </w:r>
+        <w:t xml:space="preserve">Dari </w:t>
+      </w:r>
+      <w:proofErr w:type="spellStart"/>
+      <w:r>
+        <w:rPr>
+          <w:sz w:val="24"/>
+          <w:szCs w:val="24"/>
+        </w:rPr>
+        <w:t>setiap</w:t>
+      </w:r>
+      <w:proofErr w:type="spellEnd"/>
+      <w:r>
+        <w:rPr>
+          <w:sz w:val="24"/>
+          <w:szCs w:val="24"/>
+        </w:rPr>
+        <w:t xml:space="preserve"> toko(store), CPI mana yang </w:t>
+      </w:r>
+      <w:proofErr w:type="spellStart"/>
+      <w:r>
+        <w:rPr>
+          <w:sz w:val="24"/>
+          <w:szCs w:val="24"/>
+        </w:rPr>
+        <w:t>lebih</w:t>
+      </w:r>
+      <w:proofErr w:type="spellEnd"/>
+      <w:r>
+        <w:rPr>
+          <w:sz w:val="24"/>
+          <w:szCs w:val="24"/>
+        </w:rPr>
+        <w:t xml:space="preserve"> </w:t>
+      </w:r>
+      <w:proofErr w:type="spellStart"/>
+      <w:r>
+        <w:rPr>
+          <w:sz w:val="24"/>
+          <w:szCs w:val="24"/>
+        </w:rPr>
+        <w:t>tinggi</w:t>
+      </w:r>
+      <w:proofErr w:type="spellEnd"/>
     </w:p>
     <w:p>
       <w:pPr>
@@ -1597,14 +2527,25 @@
           <w:szCs w:val="24"/>
         </w:rPr>
       </w:pPr>
-      <w:r>
-        <w:rPr>
-          <w:b/>
-          <w:bCs/>
-          <w:sz w:val="24"/>
-          <w:szCs w:val="24"/>
-        </w:rPr>
-        <w:t>Jawaban :</w:t>
+      <w:proofErr w:type="spellStart"/>
+      <w:r>
+        <w:rPr>
+          <w:b/>
+          <w:bCs/>
+          <w:sz w:val="24"/>
+          <w:szCs w:val="24"/>
+        </w:rPr>
+        <w:t>Jawaban</w:t>
+      </w:r>
+      <w:proofErr w:type="spellEnd"/>
+      <w:r>
+        <w:rPr>
+          <w:b/>
+          <w:bCs/>
+          <w:sz w:val="24"/>
+          <w:szCs w:val="24"/>
+        </w:rPr>
+        <w:t xml:space="preserve"> :</w:t>
       </w:r>
     </w:p>
     <w:p>
@@ -1642,7 +2583,7 @@
                     <pic:cNvPicPr/>
                   </pic:nvPicPr>
                   <pic:blipFill>
-                    <a:blip r:embed="rId15"/>
+                    <a:blip r:embed="rId16"/>
                     <a:stretch>
                       <a:fillRect/>
                     </a:stretch>
@@ -1711,7 +2652,7 @@
                     <pic:cNvPicPr/>
                   </pic:nvPicPr>
                   <pic:blipFill>
-                    <a:blip r:embed="rId16"/>
+                    <a:blip r:embed="rId17"/>
                     <a:stretch>
                       <a:fillRect/>
                     </a:stretch>
@@ -1763,7 +2704,55 @@
           <w:sz w:val="24"/>
           <w:szCs w:val="24"/>
         </w:rPr>
-        <w:t>CPI mana yang lebih tinggi, holiday week atau non holiday week?</w:t>
+        <w:t xml:space="preserve">CPI mana yang </w:t>
+      </w:r>
+      <w:proofErr w:type="spellStart"/>
+      <w:r>
+        <w:rPr>
+          <w:sz w:val="24"/>
+          <w:szCs w:val="24"/>
+        </w:rPr>
+        <w:t>lebih</w:t>
+      </w:r>
+      <w:proofErr w:type="spellEnd"/>
+      <w:r>
+        <w:rPr>
+          <w:sz w:val="24"/>
+          <w:szCs w:val="24"/>
+        </w:rPr>
+        <w:t xml:space="preserve"> </w:t>
+      </w:r>
+      <w:proofErr w:type="spellStart"/>
+      <w:r>
+        <w:rPr>
+          <w:sz w:val="24"/>
+          <w:szCs w:val="24"/>
+        </w:rPr>
+        <w:t>tinggi</w:t>
+      </w:r>
+      <w:proofErr w:type="spellEnd"/>
+      <w:r>
+        <w:rPr>
+          <w:sz w:val="24"/>
+          <w:szCs w:val="24"/>
+        </w:rPr>
+        <w:t xml:space="preserve">, holiday week </w:t>
+      </w:r>
+      <w:proofErr w:type="spellStart"/>
+      <w:r>
+        <w:rPr>
+          <w:sz w:val="24"/>
+          <w:szCs w:val="24"/>
+        </w:rPr>
+        <w:t>atau</w:t>
+      </w:r>
+      <w:proofErr w:type="spellEnd"/>
+      <w:r>
+        <w:rPr>
+          <w:sz w:val="24"/>
+          <w:szCs w:val="24"/>
+        </w:rPr>
+        <w:t xml:space="preserve"> non holiday week?</w:t>
       </w:r>
     </w:p>
     <w:p>
@@ -1778,14 +2767,25 @@
           <w:szCs w:val="24"/>
         </w:rPr>
       </w:pPr>
-      <w:r>
-        <w:rPr>
-          <w:b/>
-          <w:bCs/>
-          <w:sz w:val="24"/>
-          <w:szCs w:val="24"/>
-        </w:rPr>
-        <w:t xml:space="preserve">Jawaban : </w:t>
+      <w:proofErr w:type="spellStart"/>
+      <w:r>
+        <w:rPr>
+          <w:b/>
+          <w:bCs/>
+          <w:sz w:val="24"/>
+          <w:szCs w:val="24"/>
+        </w:rPr>
+        <w:t>Jawaban</w:t>
+      </w:r>
+      <w:proofErr w:type="spellEnd"/>
+      <w:r>
+        <w:rPr>
+          <w:b/>
+          <w:bCs/>
+          <w:sz w:val="24"/>
+          <w:szCs w:val="24"/>
+        </w:rPr>
+        <w:t xml:space="preserve"> : </w:t>
       </w:r>
     </w:p>
     <w:p>
@@ -1823,7 +2823,7 @@
                     <pic:cNvPicPr/>
                   </pic:nvPicPr>
                   <pic:blipFill>
-                    <a:blip r:embed="rId17"/>
+                    <a:blip r:embed="rId18"/>
                     <a:stretch>
                       <a:fillRect/>
                     </a:stretch>
@@ -1892,7 +2892,7 @@
                     <pic:cNvPicPr/>
                   </pic:nvPicPr>
                   <pic:blipFill>
-                    <a:blip r:embed="rId18"/>
+                    <a:blip r:embed="rId19"/>
                     <a:stretch>
                       <a:fillRect/>
                     </a:stretch>
@@ -1926,14 +2926,32 @@
           <w:szCs w:val="24"/>
         </w:rPr>
       </w:pPr>
+      <w:proofErr w:type="spellStart"/>
       <w:r>
         <w:rPr>
           <w:sz w:val="24"/>
           <w:szCs w:val="24"/>
         </w:rPr>
         <w:lastRenderedPageBreak/>
-        <w:t>Berdasarkan data, tentukan</w:t>
-      </w:r>
+        <w:t>Berdasarkan</w:t>
+      </w:r>
+      <w:proofErr w:type="spellEnd"/>
+      <w:r>
+        <w:rPr>
+          <w:sz w:val="24"/>
+          <w:szCs w:val="24"/>
+        </w:rPr>
+        <w:t xml:space="preserve"> data, </w:t>
+      </w:r>
+      <w:proofErr w:type="spellStart"/>
+      <w:r>
+        <w:rPr>
+          <w:sz w:val="24"/>
+          <w:szCs w:val="24"/>
+        </w:rPr>
+        <w:t>tentukan</w:t>
+      </w:r>
+      <w:proofErr w:type="spellEnd"/>
     </w:p>
     <w:p>
       <w:pPr>
@@ -1948,13 +2966,303 @@
           <w:szCs w:val="24"/>
         </w:rPr>
       </w:pPr>
-      <w:r>
-        <w:rPr>
-          <w:sz w:val="24"/>
-          <w:szCs w:val="24"/>
-        </w:rPr>
-        <w:t>Lakukan uji normalitas pada ‘Weekly_Sales’ dan ‘Fuel_Price’ menggunakan uji KS dengan @=0.05 . Apakah kedua nilai tersebut berdasar dari distribusi normal? Kemukakan jawaban Anda dengan bukti hasil analisis</w:t>
-      </w:r>
+      <w:proofErr w:type="spellStart"/>
+      <w:r>
+        <w:rPr>
+          <w:sz w:val="24"/>
+          <w:szCs w:val="24"/>
+        </w:rPr>
+        <w:t>Lakukan</w:t>
+      </w:r>
+      <w:proofErr w:type="spellEnd"/>
+      <w:r>
+        <w:rPr>
+          <w:sz w:val="24"/>
+          <w:szCs w:val="24"/>
+        </w:rPr>
+        <w:t xml:space="preserve"> uji </w:t>
+      </w:r>
+      <w:proofErr w:type="spellStart"/>
+      <w:r>
+        <w:rPr>
+          <w:sz w:val="24"/>
+          <w:szCs w:val="24"/>
+        </w:rPr>
+        <w:t>normalitas</w:t>
+      </w:r>
+      <w:proofErr w:type="spellEnd"/>
+      <w:r>
+        <w:rPr>
+          <w:sz w:val="24"/>
+          <w:szCs w:val="24"/>
+        </w:rPr>
+        <w:t xml:space="preserve"> pada ‘</w:t>
+      </w:r>
+      <w:proofErr w:type="spellStart"/>
+      <w:r>
+        <w:rPr>
+          <w:sz w:val="24"/>
+          <w:szCs w:val="24"/>
+        </w:rPr>
+        <w:t>Weekly_Sales</w:t>
+      </w:r>
+      <w:proofErr w:type="spellEnd"/>
+      <w:r>
+        <w:rPr>
+          <w:sz w:val="24"/>
+          <w:szCs w:val="24"/>
+        </w:rPr>
+        <w:t>’ dan ‘</w:t>
+      </w:r>
+      <w:proofErr w:type="spellStart"/>
+      <w:r>
+        <w:rPr>
+          <w:sz w:val="24"/>
+          <w:szCs w:val="24"/>
+        </w:rPr>
+        <w:t>Fuel_Price</w:t>
+      </w:r>
+      <w:proofErr w:type="spellEnd"/>
+      <w:r>
+        <w:rPr>
+          <w:sz w:val="24"/>
+          <w:szCs w:val="24"/>
+        </w:rPr>
+        <w:t xml:space="preserve">’ </w:t>
+      </w:r>
+      <w:proofErr w:type="spellStart"/>
+      <w:r>
+        <w:rPr>
+          <w:sz w:val="24"/>
+          <w:szCs w:val="24"/>
+        </w:rPr>
+        <w:t>menggunakan</w:t>
+      </w:r>
+      <w:proofErr w:type="spellEnd"/>
+      <w:r>
+        <w:rPr>
+          <w:sz w:val="24"/>
+          <w:szCs w:val="24"/>
+        </w:rPr>
+        <w:t xml:space="preserve"> uji KS </w:t>
+      </w:r>
+      <w:proofErr w:type="spellStart"/>
+      <w:r>
+        <w:rPr>
+          <w:sz w:val="24"/>
+          <w:szCs w:val="24"/>
+        </w:rPr>
+        <w:t>dengan</w:t>
+      </w:r>
+      <w:proofErr w:type="spellEnd"/>
+      <w:r>
+        <w:rPr>
+          <w:sz w:val="24"/>
+          <w:szCs w:val="24"/>
+        </w:rPr>
+        <w:t xml:space="preserve"> @=0.05 . </w:t>
+      </w:r>
+      <w:proofErr w:type="spellStart"/>
+      <w:r>
+        <w:rPr>
+          <w:sz w:val="24"/>
+          <w:szCs w:val="24"/>
+        </w:rPr>
+        <w:t>Apakah</w:t>
+      </w:r>
+      <w:proofErr w:type="spellEnd"/>
+      <w:r>
+        <w:rPr>
+          <w:sz w:val="24"/>
+          <w:szCs w:val="24"/>
+        </w:rPr>
+        <w:t xml:space="preserve"> </w:t>
+      </w:r>
+      <w:proofErr w:type="spellStart"/>
+      <w:r>
+        <w:rPr>
+          <w:sz w:val="24"/>
+          <w:szCs w:val="24"/>
+        </w:rPr>
+        <w:t>kedua</w:t>
+      </w:r>
+      <w:proofErr w:type="spellEnd"/>
+      <w:r>
+        <w:rPr>
+          <w:sz w:val="24"/>
+          <w:szCs w:val="24"/>
+        </w:rPr>
+        <w:t xml:space="preserve"> </w:t>
+      </w:r>
+      <w:proofErr w:type="spellStart"/>
+      <w:r>
+        <w:rPr>
+          <w:sz w:val="24"/>
+          <w:szCs w:val="24"/>
+        </w:rPr>
+        <w:t>nilai</w:t>
+      </w:r>
+      <w:proofErr w:type="spellEnd"/>
+      <w:r>
+        <w:rPr>
+          <w:sz w:val="24"/>
+          <w:szCs w:val="24"/>
+        </w:rPr>
+        <w:t xml:space="preserve"> </w:t>
+      </w:r>
+      <w:proofErr w:type="spellStart"/>
+      <w:r>
+        <w:rPr>
+          <w:sz w:val="24"/>
+          <w:szCs w:val="24"/>
+        </w:rPr>
+        <w:t>tersebut</w:t>
+      </w:r>
+      <w:proofErr w:type="spellEnd"/>
+      <w:r>
+        <w:rPr>
+          <w:sz w:val="24"/>
+          <w:szCs w:val="24"/>
+        </w:rPr>
+        <w:t xml:space="preserve"> </w:t>
+      </w:r>
+      <w:proofErr w:type="spellStart"/>
+      <w:r>
+        <w:rPr>
+          <w:sz w:val="24"/>
+          <w:szCs w:val="24"/>
+        </w:rPr>
+        <w:t>berdasar</w:t>
+      </w:r>
+      <w:proofErr w:type="spellEnd"/>
+      <w:r>
+        <w:rPr>
+          <w:sz w:val="24"/>
+          <w:szCs w:val="24"/>
+        </w:rPr>
+        <w:t xml:space="preserve"> </w:t>
+      </w:r>
+      <w:proofErr w:type="spellStart"/>
+      <w:r>
+        <w:rPr>
+          <w:sz w:val="24"/>
+          <w:szCs w:val="24"/>
+        </w:rPr>
+        <w:t>dari</w:t>
+      </w:r>
+      <w:proofErr w:type="spellEnd"/>
+      <w:r>
+        <w:rPr>
+          <w:sz w:val="24"/>
+          <w:szCs w:val="24"/>
+        </w:rPr>
+        <w:t xml:space="preserve"> </w:t>
+      </w:r>
+      <w:proofErr w:type="spellStart"/>
+      <w:r>
+        <w:rPr>
+          <w:sz w:val="24"/>
+          <w:szCs w:val="24"/>
+        </w:rPr>
+        <w:t>distribusi</w:t>
+      </w:r>
+      <w:proofErr w:type="spellEnd"/>
+      <w:r>
+        <w:rPr>
+          <w:sz w:val="24"/>
+          <w:szCs w:val="24"/>
+        </w:rPr>
+        <w:t xml:space="preserve"> normal? </w:t>
+      </w:r>
+      <w:proofErr w:type="spellStart"/>
+      <w:r>
+        <w:rPr>
+          <w:sz w:val="24"/>
+          <w:szCs w:val="24"/>
+        </w:rPr>
+        <w:t>Kemukakan</w:t>
+      </w:r>
+      <w:proofErr w:type="spellEnd"/>
+      <w:r>
+        <w:rPr>
+          <w:sz w:val="24"/>
+          <w:szCs w:val="24"/>
+        </w:rPr>
+        <w:t xml:space="preserve"> </w:t>
+      </w:r>
+      <w:proofErr w:type="spellStart"/>
+      <w:r>
+        <w:rPr>
+          <w:sz w:val="24"/>
+          <w:szCs w:val="24"/>
+        </w:rPr>
+        <w:t>jawaban</w:t>
+      </w:r>
+      <w:proofErr w:type="spellEnd"/>
+      <w:r>
+        <w:rPr>
+          <w:sz w:val="24"/>
+          <w:szCs w:val="24"/>
+        </w:rPr>
+        <w:t xml:space="preserve"> Anda </w:t>
+      </w:r>
+      <w:proofErr w:type="spellStart"/>
+      <w:r>
+        <w:rPr>
+          <w:sz w:val="24"/>
+          <w:szCs w:val="24"/>
+        </w:rPr>
+        <w:t>dengan</w:t>
+      </w:r>
+      <w:proofErr w:type="spellEnd"/>
+      <w:r>
+        <w:rPr>
+          <w:sz w:val="24"/>
+          <w:szCs w:val="24"/>
+        </w:rPr>
+        <w:t xml:space="preserve"> </w:t>
+      </w:r>
+      <w:proofErr w:type="spellStart"/>
+      <w:r>
+        <w:rPr>
+          <w:sz w:val="24"/>
+          <w:szCs w:val="24"/>
+        </w:rPr>
+        <w:t>bukti</w:t>
+      </w:r>
+      <w:proofErr w:type="spellEnd"/>
+      <w:r>
+        <w:rPr>
+          <w:sz w:val="24"/>
+          <w:szCs w:val="24"/>
+        </w:rPr>
+        <w:t xml:space="preserve"> </w:t>
+      </w:r>
+      <w:proofErr w:type="spellStart"/>
+      <w:r>
+        <w:rPr>
+          <w:sz w:val="24"/>
+          <w:szCs w:val="24"/>
+        </w:rPr>
+        <w:t>hasil</w:t>
+      </w:r>
+      <w:proofErr w:type="spellEnd"/>
+      <w:r>
+        <w:rPr>
+          <w:sz w:val="24"/>
+          <w:szCs w:val="24"/>
+        </w:rPr>
+        <w:t xml:space="preserve"> </w:t>
+      </w:r>
+      <w:proofErr w:type="spellStart"/>
+      <w:r>
+        <w:rPr>
+          <w:sz w:val="24"/>
+          <w:szCs w:val="24"/>
+        </w:rPr>
+        <w:t>analisis</w:t>
+      </w:r>
+      <w:proofErr w:type="spellEnd"/>
     </w:p>
     <w:p>
       <w:pPr>
@@ -1979,14 +3287,25 @@
           <w:szCs w:val="24"/>
         </w:rPr>
       </w:pPr>
-      <w:r>
-        <w:rPr>
-          <w:b/>
-          <w:bCs/>
-          <w:sz w:val="24"/>
-          <w:szCs w:val="24"/>
-        </w:rPr>
-        <w:t>Jawaban :</w:t>
+      <w:proofErr w:type="spellStart"/>
+      <w:r>
+        <w:rPr>
+          <w:b/>
+          <w:bCs/>
+          <w:sz w:val="24"/>
+          <w:szCs w:val="24"/>
+        </w:rPr>
+        <w:t>Jawaban</w:t>
+      </w:r>
+      <w:proofErr w:type="spellEnd"/>
+      <w:r>
+        <w:rPr>
+          <w:b/>
+          <w:bCs/>
+          <w:sz w:val="24"/>
+          <w:szCs w:val="24"/>
+        </w:rPr>
+        <w:t xml:space="preserve"> :</w:t>
       </w:r>
     </w:p>
     <w:p>
@@ -2037,7 +3356,7 @@
                     <pic:cNvPicPr/>
                   </pic:nvPicPr>
                   <pic:blipFill>
-                    <a:blip r:embed="rId19"/>
+                    <a:blip r:embed="rId20"/>
                     <a:stretch>
                       <a:fillRect/>
                     </a:stretch>
@@ -2113,7 +3432,7 @@
                     <pic:cNvPicPr/>
                   </pic:nvPicPr>
                   <pic:blipFill>
-                    <a:blip r:embed="rId20"/>
+                    <a:blip r:embed="rId21"/>
                     <a:stretch>
                       <a:fillRect/>
                     </a:stretch>
@@ -2147,13 +3466,63 @@
           <w:szCs w:val="24"/>
         </w:rPr>
       </w:pPr>
-      <w:r>
-        <w:rPr>
-          <w:sz w:val="24"/>
-          <w:szCs w:val="24"/>
-        </w:rPr>
-        <w:t>Berdasarkan soal 1a, tentukan variable independent dan variable dependen</w:t>
-      </w:r>
+      <w:proofErr w:type="spellStart"/>
+      <w:r>
+        <w:rPr>
+          <w:sz w:val="24"/>
+          <w:szCs w:val="24"/>
+        </w:rPr>
+        <w:t>Berdasarkan</w:t>
+      </w:r>
+      <w:proofErr w:type="spellEnd"/>
+      <w:r>
+        <w:rPr>
+          <w:sz w:val="24"/>
+          <w:szCs w:val="24"/>
+        </w:rPr>
+        <w:t xml:space="preserve"> </w:t>
+      </w:r>
+      <w:proofErr w:type="spellStart"/>
+      <w:r>
+        <w:rPr>
+          <w:sz w:val="24"/>
+          <w:szCs w:val="24"/>
+        </w:rPr>
+        <w:t>soal</w:t>
+      </w:r>
+      <w:proofErr w:type="spellEnd"/>
+      <w:r>
+        <w:rPr>
+          <w:sz w:val="24"/>
+          <w:szCs w:val="24"/>
+        </w:rPr>
+        <w:t xml:space="preserve"> 1a, </w:t>
+      </w:r>
+      <w:proofErr w:type="spellStart"/>
+      <w:r>
+        <w:rPr>
+          <w:sz w:val="24"/>
+          <w:szCs w:val="24"/>
+        </w:rPr>
+        <w:t>tentukan</w:t>
+      </w:r>
+      <w:proofErr w:type="spellEnd"/>
+      <w:r>
+        <w:rPr>
+          <w:sz w:val="24"/>
+          <w:szCs w:val="24"/>
+        </w:rPr>
+        <w:t xml:space="preserve"> variable independent dan variable </w:t>
+      </w:r>
+      <w:proofErr w:type="spellStart"/>
+      <w:r>
+        <w:rPr>
+          <w:sz w:val="24"/>
+          <w:szCs w:val="24"/>
+        </w:rPr>
+        <w:t>dependen</w:t>
+      </w:r>
+      <w:proofErr w:type="spellEnd"/>
     </w:p>
     <w:p>
       <w:pPr>
@@ -2168,12 +3537,37 @@
           <w:szCs w:val="24"/>
         </w:rPr>
       </w:pPr>
-      <w:r>
-        <w:rPr>
-          <w:sz w:val="24"/>
-          <w:szCs w:val="24"/>
-        </w:rPr>
-        <w:t xml:space="preserve">Variabel Independen: </w:t>
+      <w:proofErr w:type="spellStart"/>
+      <w:r>
+        <w:rPr>
+          <w:sz w:val="24"/>
+          <w:szCs w:val="24"/>
+        </w:rPr>
+        <w:t>Variabel</w:t>
+      </w:r>
+      <w:proofErr w:type="spellEnd"/>
+      <w:r>
+        <w:rPr>
+          <w:sz w:val="24"/>
+          <w:szCs w:val="24"/>
+        </w:rPr>
+        <w:t xml:space="preserve"> </w:t>
+      </w:r>
+      <w:proofErr w:type="spellStart"/>
+      <w:r>
+        <w:rPr>
+          <w:sz w:val="24"/>
+          <w:szCs w:val="24"/>
+        </w:rPr>
+        <w:t>Independen</w:t>
+      </w:r>
+      <w:proofErr w:type="spellEnd"/>
+      <w:r>
+        <w:rPr>
+          <w:sz w:val="24"/>
+          <w:szCs w:val="24"/>
+        </w:rPr>
+        <w:t xml:space="preserve">: </w:t>
       </w:r>
     </w:p>
     <w:p>
@@ -2203,13 +3597,207 @@
         </w:rPr>
         <w:t xml:space="preserve"> </w:t>
       </w:r>
-      <w:r>
-        <w:rPr>
-          <w:sz w:val="24"/>
-          <w:szCs w:val="24"/>
-        </w:rPr>
-        <w:t>suatu variabel yang digunakan untuk menunjukkan apakah saat ini adalah hari libur atau tidak</w:t>
-      </w:r>
+      <w:proofErr w:type="spellStart"/>
+      <w:r>
+        <w:rPr>
+          <w:sz w:val="24"/>
+          <w:szCs w:val="24"/>
+        </w:rPr>
+        <w:t>suatu</w:t>
+      </w:r>
+      <w:proofErr w:type="spellEnd"/>
+      <w:r>
+        <w:rPr>
+          <w:sz w:val="24"/>
+          <w:szCs w:val="24"/>
+        </w:rPr>
+        <w:t xml:space="preserve"> </w:t>
+      </w:r>
+      <w:proofErr w:type="spellStart"/>
+      <w:r>
+        <w:rPr>
+          <w:sz w:val="24"/>
+          <w:szCs w:val="24"/>
+        </w:rPr>
+        <w:t>variabel</w:t>
+      </w:r>
+      <w:proofErr w:type="spellEnd"/>
+      <w:r>
+        <w:rPr>
+          <w:sz w:val="24"/>
+          <w:szCs w:val="24"/>
+        </w:rPr>
+        <w:t xml:space="preserve"> yang </w:t>
+      </w:r>
+      <w:proofErr w:type="spellStart"/>
+      <w:r>
+        <w:rPr>
+          <w:sz w:val="24"/>
+          <w:szCs w:val="24"/>
+        </w:rPr>
+        <w:t>digunakan</w:t>
+      </w:r>
+      <w:proofErr w:type="spellEnd"/>
+      <w:r>
+        <w:rPr>
+          <w:sz w:val="24"/>
+          <w:szCs w:val="24"/>
+        </w:rPr>
+        <w:t xml:space="preserve"> </w:t>
+      </w:r>
+      <w:proofErr w:type="spellStart"/>
+      <w:r>
+        <w:rPr>
+          <w:sz w:val="24"/>
+          <w:szCs w:val="24"/>
+        </w:rPr>
+        <w:t>untuk</w:t>
+      </w:r>
+      <w:proofErr w:type="spellEnd"/>
+      <w:r>
+        <w:rPr>
+          <w:sz w:val="24"/>
+          <w:szCs w:val="24"/>
+        </w:rPr>
+        <w:t xml:space="preserve"> </w:t>
+      </w:r>
+      <w:proofErr w:type="spellStart"/>
+      <w:r>
+        <w:rPr>
+          <w:sz w:val="24"/>
+          <w:szCs w:val="24"/>
+        </w:rPr>
+        <w:t>menunjukkan</w:t>
+      </w:r>
+      <w:proofErr w:type="spellEnd"/>
+      <w:r>
+        <w:rPr>
+          <w:sz w:val="24"/>
+          <w:szCs w:val="24"/>
+        </w:rPr>
+        <w:t xml:space="preserve"> </w:t>
+      </w:r>
+      <w:proofErr w:type="spellStart"/>
+      <w:r>
+        <w:rPr>
+          <w:sz w:val="24"/>
+          <w:szCs w:val="24"/>
+        </w:rPr>
+        <w:t>apakah</w:t>
+      </w:r>
+      <w:proofErr w:type="spellEnd"/>
+      <w:r>
+        <w:rPr>
+          <w:sz w:val="24"/>
+          <w:szCs w:val="24"/>
+        </w:rPr>
+        <w:t xml:space="preserve"> </w:t>
+      </w:r>
+      <w:proofErr w:type="spellStart"/>
+      <w:r>
+        <w:rPr>
+          <w:sz w:val="24"/>
+          <w:szCs w:val="24"/>
+        </w:rPr>
+        <w:t>saat</w:t>
+      </w:r>
+      <w:proofErr w:type="spellEnd"/>
+      <w:r>
+        <w:rPr>
+          <w:sz w:val="24"/>
+          <w:szCs w:val="24"/>
+        </w:rPr>
+        <w:t xml:space="preserve"> </w:t>
+      </w:r>
+      <w:proofErr w:type="spellStart"/>
+      <w:r>
+        <w:rPr>
+          <w:sz w:val="24"/>
+          <w:szCs w:val="24"/>
+        </w:rPr>
+        <w:t>ini</w:t>
+      </w:r>
+      <w:proofErr w:type="spellEnd"/>
+      <w:r>
+        <w:rPr>
+          <w:sz w:val="24"/>
+          <w:szCs w:val="24"/>
+        </w:rPr>
+        <w:t xml:space="preserve"> </w:t>
+      </w:r>
+      <w:proofErr w:type="spellStart"/>
+      <w:r>
+        <w:rPr>
+          <w:sz w:val="24"/>
+          <w:szCs w:val="24"/>
+        </w:rPr>
+        <w:t>adalah</w:t>
+      </w:r>
+      <w:proofErr w:type="spellEnd"/>
+      <w:r>
+        <w:rPr>
+          <w:sz w:val="24"/>
+          <w:szCs w:val="24"/>
+        </w:rPr>
+        <w:t xml:space="preserve"> </w:t>
+      </w:r>
+      <w:proofErr w:type="spellStart"/>
+      <w:r>
+        <w:rPr>
+          <w:sz w:val="24"/>
+          <w:szCs w:val="24"/>
+        </w:rPr>
+        <w:t>hari</w:t>
+      </w:r>
+      <w:proofErr w:type="spellEnd"/>
+      <w:r>
+        <w:rPr>
+          <w:sz w:val="24"/>
+          <w:szCs w:val="24"/>
+        </w:rPr>
+        <w:t xml:space="preserve"> </w:t>
+      </w:r>
+      <w:proofErr w:type="spellStart"/>
+      <w:r>
+        <w:rPr>
+          <w:sz w:val="24"/>
+          <w:szCs w:val="24"/>
+        </w:rPr>
+        <w:t>libur</w:t>
+      </w:r>
+      <w:proofErr w:type="spellEnd"/>
+      <w:r>
+        <w:rPr>
+          <w:sz w:val="24"/>
+          <w:szCs w:val="24"/>
+        </w:rPr>
+        <w:t xml:space="preserve"> </w:t>
+      </w:r>
+      <w:proofErr w:type="spellStart"/>
+      <w:r>
+        <w:rPr>
+          <w:sz w:val="24"/>
+          <w:szCs w:val="24"/>
+        </w:rPr>
+        <w:t>atau</w:t>
+      </w:r>
+      <w:proofErr w:type="spellEnd"/>
+      <w:r>
+        <w:rPr>
+          <w:sz w:val="24"/>
+          <w:szCs w:val="24"/>
+        </w:rPr>
+        <w:t xml:space="preserve"> </w:t>
+      </w:r>
+      <w:proofErr w:type="spellStart"/>
+      <w:r>
+        <w:rPr>
+          <w:sz w:val="24"/>
+          <w:szCs w:val="24"/>
+        </w:rPr>
+        <w:t>tidak</w:t>
+      </w:r>
+      <w:proofErr w:type="spellEnd"/>
     </w:p>
     <w:p>
       <w:pPr>
@@ -2236,14 +3824,55 @@
           <w:sz w:val="24"/>
           <w:szCs w:val="24"/>
         </w:rPr>
-        <w:t>variable untuk</w:t>
-      </w:r>
-      <w:r>
-        <w:rPr>
-          <w:sz w:val="24"/>
-          <w:szCs w:val="24"/>
-        </w:rPr>
-        <w:t xml:space="preserve">  mengukur suhu. </w:t>
+        <w:t xml:space="preserve">variable </w:t>
+      </w:r>
+      <w:proofErr w:type="spellStart"/>
+      <w:r>
+        <w:rPr>
+          <w:sz w:val="24"/>
+          <w:szCs w:val="24"/>
+        </w:rPr>
+        <w:t>untuk</w:t>
+      </w:r>
+      <w:proofErr w:type="spellEnd"/>
+      <w:r>
+        <w:rPr>
+          <w:sz w:val="24"/>
+          <w:szCs w:val="24"/>
+        </w:rPr>
+        <w:t xml:space="preserve">  </w:t>
+      </w:r>
+      <w:proofErr w:type="spellStart"/>
+      <w:r>
+        <w:rPr>
+          <w:sz w:val="24"/>
+          <w:szCs w:val="24"/>
+        </w:rPr>
+        <w:t>mengukur</w:t>
+      </w:r>
+      <w:proofErr w:type="spellEnd"/>
+      <w:r>
+        <w:rPr>
+          <w:sz w:val="24"/>
+          <w:szCs w:val="24"/>
+        </w:rPr>
+        <w:t xml:space="preserve"> </w:t>
+      </w:r>
+      <w:proofErr w:type="spellStart"/>
+      <w:r>
+        <w:rPr>
+          <w:sz w:val="24"/>
+          <w:szCs w:val="24"/>
+        </w:rPr>
+        <w:t>suhu</w:t>
+      </w:r>
+      <w:proofErr w:type="spellEnd"/>
+      <w:r>
+        <w:rPr>
+          <w:sz w:val="24"/>
+          <w:szCs w:val="24"/>
+        </w:rPr>
+        <w:t xml:space="preserve">. </w:t>
       </w:r>
     </w:p>
     <w:p>
@@ -2264,7 +3893,407 @@
           <w:sz w:val="24"/>
           <w:szCs w:val="24"/>
         </w:rPr>
-        <w:t>Fuel Price: Variabel ini digunakan untuk mencatat atau memperoleh informasi terkini tentang harga bahan bakar yang dapat digunakan dalam perhitungan, pemantauan, atau tindakan lain yang berkaitan dengan harga bahan bakar.</w:t>
+        <w:t xml:space="preserve">Fuel Price: </w:t>
+      </w:r>
+      <w:proofErr w:type="spellStart"/>
+      <w:r>
+        <w:rPr>
+          <w:sz w:val="24"/>
+          <w:szCs w:val="24"/>
+        </w:rPr>
+        <w:t>Variabel</w:t>
+      </w:r>
+      <w:proofErr w:type="spellEnd"/>
+      <w:r>
+        <w:rPr>
+          <w:sz w:val="24"/>
+          <w:szCs w:val="24"/>
+        </w:rPr>
+        <w:t xml:space="preserve"> </w:t>
+      </w:r>
+      <w:proofErr w:type="spellStart"/>
+      <w:r>
+        <w:rPr>
+          <w:sz w:val="24"/>
+          <w:szCs w:val="24"/>
+        </w:rPr>
+        <w:t>ini</w:t>
+      </w:r>
+      <w:proofErr w:type="spellEnd"/>
+      <w:r>
+        <w:rPr>
+          <w:sz w:val="24"/>
+          <w:szCs w:val="24"/>
+        </w:rPr>
+        <w:t xml:space="preserve"> </w:t>
+      </w:r>
+      <w:proofErr w:type="spellStart"/>
+      <w:r>
+        <w:rPr>
+          <w:sz w:val="24"/>
+          <w:szCs w:val="24"/>
+        </w:rPr>
+        <w:t>digunakan</w:t>
+      </w:r>
+      <w:proofErr w:type="spellEnd"/>
+      <w:r>
+        <w:rPr>
+          <w:sz w:val="24"/>
+          <w:szCs w:val="24"/>
+        </w:rPr>
+        <w:t xml:space="preserve"> </w:t>
+      </w:r>
+      <w:proofErr w:type="spellStart"/>
+      <w:r>
+        <w:rPr>
+          <w:sz w:val="24"/>
+          <w:szCs w:val="24"/>
+        </w:rPr>
+        <w:t>untuk</w:t>
+      </w:r>
+      <w:proofErr w:type="spellEnd"/>
+      <w:r>
+        <w:rPr>
+          <w:sz w:val="24"/>
+          <w:szCs w:val="24"/>
+        </w:rPr>
+        <w:t xml:space="preserve"> </w:t>
+      </w:r>
+      <w:proofErr w:type="spellStart"/>
+      <w:r>
+        <w:rPr>
+          <w:sz w:val="24"/>
+          <w:szCs w:val="24"/>
+        </w:rPr>
+        <w:t>mencatat</w:t>
+      </w:r>
+      <w:proofErr w:type="spellEnd"/>
+      <w:r>
+        <w:rPr>
+          <w:sz w:val="24"/>
+          <w:szCs w:val="24"/>
+        </w:rPr>
+        <w:t xml:space="preserve"> </w:t>
+      </w:r>
+      <w:proofErr w:type="spellStart"/>
+      <w:r>
+        <w:rPr>
+          <w:sz w:val="24"/>
+          <w:szCs w:val="24"/>
+        </w:rPr>
+        <w:t>atau</w:t>
+      </w:r>
+      <w:proofErr w:type="spellEnd"/>
+      <w:r>
+        <w:rPr>
+          <w:sz w:val="24"/>
+          <w:szCs w:val="24"/>
+        </w:rPr>
+        <w:t xml:space="preserve"> </w:t>
+      </w:r>
+      <w:proofErr w:type="spellStart"/>
+      <w:r>
+        <w:rPr>
+          <w:sz w:val="24"/>
+          <w:szCs w:val="24"/>
+        </w:rPr>
+        <w:t>memperoleh</w:t>
+      </w:r>
+      <w:proofErr w:type="spellEnd"/>
+      <w:r>
+        <w:rPr>
+          <w:sz w:val="24"/>
+          <w:szCs w:val="24"/>
+        </w:rPr>
+        <w:t xml:space="preserve"> </w:t>
+      </w:r>
+      <w:proofErr w:type="spellStart"/>
+      <w:r>
+        <w:rPr>
+          <w:sz w:val="24"/>
+          <w:szCs w:val="24"/>
+        </w:rPr>
+        <w:t>informasi</w:t>
+      </w:r>
+      <w:proofErr w:type="spellEnd"/>
+      <w:r>
+        <w:rPr>
+          <w:sz w:val="24"/>
+          <w:szCs w:val="24"/>
+        </w:rPr>
+        <w:t xml:space="preserve"> </w:t>
+      </w:r>
+      <w:proofErr w:type="spellStart"/>
+      <w:r>
+        <w:rPr>
+          <w:sz w:val="24"/>
+          <w:szCs w:val="24"/>
+        </w:rPr>
+        <w:t>terkini</w:t>
+      </w:r>
+      <w:proofErr w:type="spellEnd"/>
+      <w:r>
+        <w:rPr>
+          <w:sz w:val="24"/>
+          <w:szCs w:val="24"/>
+        </w:rPr>
+        <w:t xml:space="preserve"> </w:t>
+      </w:r>
+      <w:proofErr w:type="spellStart"/>
+      <w:r>
+        <w:rPr>
+          <w:sz w:val="24"/>
+          <w:szCs w:val="24"/>
+        </w:rPr>
+        <w:t>tentang</w:t>
+      </w:r>
+      <w:proofErr w:type="spellEnd"/>
+      <w:r>
+        <w:rPr>
+          <w:sz w:val="24"/>
+          <w:szCs w:val="24"/>
+        </w:rPr>
+        <w:t xml:space="preserve"> </w:t>
+      </w:r>
+      <w:proofErr w:type="spellStart"/>
+      <w:r>
+        <w:rPr>
+          <w:sz w:val="24"/>
+          <w:szCs w:val="24"/>
+        </w:rPr>
+        <w:t>harga</w:t>
+      </w:r>
+      <w:proofErr w:type="spellEnd"/>
+      <w:r>
+        <w:rPr>
+          <w:sz w:val="24"/>
+          <w:szCs w:val="24"/>
+        </w:rPr>
+        <w:t xml:space="preserve"> </w:t>
+      </w:r>
+      <w:proofErr w:type="spellStart"/>
+      <w:r>
+        <w:rPr>
+          <w:sz w:val="24"/>
+          <w:szCs w:val="24"/>
+        </w:rPr>
+        <w:t>bahan</w:t>
+      </w:r>
+      <w:proofErr w:type="spellEnd"/>
+      <w:r>
+        <w:rPr>
+          <w:sz w:val="24"/>
+          <w:szCs w:val="24"/>
+        </w:rPr>
+        <w:t xml:space="preserve"> </w:t>
+      </w:r>
+      <w:proofErr w:type="spellStart"/>
+      <w:r>
+        <w:rPr>
+          <w:sz w:val="24"/>
+          <w:szCs w:val="24"/>
+        </w:rPr>
+        <w:t>bakar</w:t>
+      </w:r>
+      <w:proofErr w:type="spellEnd"/>
+      <w:r>
+        <w:rPr>
+          <w:sz w:val="24"/>
+          <w:szCs w:val="24"/>
+        </w:rPr>
+        <w:t xml:space="preserve"> yang </w:t>
+      </w:r>
+      <w:proofErr w:type="spellStart"/>
+      <w:r>
+        <w:rPr>
+          <w:sz w:val="24"/>
+          <w:szCs w:val="24"/>
+        </w:rPr>
+        <w:t>dapat</w:t>
+      </w:r>
+      <w:proofErr w:type="spellEnd"/>
+      <w:r>
+        <w:rPr>
+          <w:sz w:val="24"/>
+          <w:szCs w:val="24"/>
+        </w:rPr>
+        <w:t xml:space="preserve"> </w:t>
+      </w:r>
+      <w:proofErr w:type="spellStart"/>
+      <w:r>
+        <w:rPr>
+          <w:sz w:val="24"/>
+          <w:szCs w:val="24"/>
+        </w:rPr>
+        <w:t>digunakan</w:t>
+      </w:r>
+      <w:proofErr w:type="spellEnd"/>
+      <w:r>
+        <w:rPr>
+          <w:sz w:val="24"/>
+          <w:szCs w:val="24"/>
+        </w:rPr>
+        <w:t xml:space="preserve"> </w:t>
+      </w:r>
+      <w:proofErr w:type="spellStart"/>
+      <w:r>
+        <w:rPr>
+          <w:sz w:val="24"/>
+          <w:szCs w:val="24"/>
+        </w:rPr>
+        <w:t>dalam</w:t>
+      </w:r>
+      <w:proofErr w:type="spellEnd"/>
+      <w:r>
+        <w:rPr>
+          <w:sz w:val="24"/>
+          <w:szCs w:val="24"/>
+        </w:rPr>
+        <w:t xml:space="preserve"> </w:t>
+      </w:r>
+      <w:proofErr w:type="spellStart"/>
+      <w:r>
+        <w:rPr>
+          <w:sz w:val="24"/>
+          <w:szCs w:val="24"/>
+        </w:rPr>
+        <w:t>perhitungan</w:t>
+      </w:r>
+      <w:proofErr w:type="spellEnd"/>
+      <w:r>
+        <w:rPr>
+          <w:sz w:val="24"/>
+          <w:szCs w:val="24"/>
+        </w:rPr>
+        <w:t xml:space="preserve">, </w:t>
+      </w:r>
+      <w:proofErr w:type="spellStart"/>
+      <w:r>
+        <w:rPr>
+          <w:sz w:val="24"/>
+          <w:szCs w:val="24"/>
+        </w:rPr>
+        <w:t>pemantauan</w:t>
+      </w:r>
+      <w:proofErr w:type="spellEnd"/>
+      <w:r>
+        <w:rPr>
+          <w:sz w:val="24"/>
+          <w:szCs w:val="24"/>
+        </w:rPr>
+        <w:t xml:space="preserve">, </w:t>
+      </w:r>
+      <w:proofErr w:type="spellStart"/>
+      <w:r>
+        <w:rPr>
+          <w:sz w:val="24"/>
+          <w:szCs w:val="24"/>
+        </w:rPr>
+        <w:t>atau</w:t>
+      </w:r>
+      <w:proofErr w:type="spellEnd"/>
+      <w:r>
+        <w:rPr>
+          <w:sz w:val="24"/>
+          <w:szCs w:val="24"/>
+        </w:rPr>
+        <w:t xml:space="preserve"> </w:t>
+      </w:r>
+      <w:proofErr w:type="spellStart"/>
+      <w:r>
+        <w:rPr>
+          <w:sz w:val="24"/>
+          <w:szCs w:val="24"/>
+        </w:rPr>
+        <w:t>tindakan</w:t>
+      </w:r>
+      <w:proofErr w:type="spellEnd"/>
+      <w:r>
+        <w:rPr>
+          <w:sz w:val="24"/>
+          <w:szCs w:val="24"/>
+        </w:rPr>
+        <w:t xml:space="preserve"> lain yang </w:t>
+      </w:r>
+      <w:proofErr w:type="spellStart"/>
+      <w:r>
+        <w:rPr>
+          <w:sz w:val="24"/>
+          <w:szCs w:val="24"/>
+        </w:rPr>
+        <w:t>berkaitan</w:t>
+      </w:r>
+      <w:proofErr w:type="spellEnd"/>
+      <w:r>
+        <w:rPr>
+          <w:sz w:val="24"/>
+          <w:szCs w:val="24"/>
+        </w:rPr>
+        <w:t xml:space="preserve"> </w:t>
+      </w:r>
+      <w:proofErr w:type="spellStart"/>
+      <w:r>
+        <w:rPr>
+          <w:sz w:val="24"/>
+          <w:szCs w:val="24"/>
+        </w:rPr>
+        <w:t>dengan</w:t>
+      </w:r>
+      <w:proofErr w:type="spellEnd"/>
+      <w:r>
+        <w:rPr>
+          <w:sz w:val="24"/>
+          <w:szCs w:val="24"/>
+        </w:rPr>
+        <w:t xml:space="preserve"> </w:t>
+      </w:r>
+      <w:proofErr w:type="spellStart"/>
+      <w:r>
+        <w:rPr>
+          <w:sz w:val="24"/>
+          <w:szCs w:val="24"/>
+        </w:rPr>
+        <w:t>harga</w:t>
+      </w:r>
+      <w:proofErr w:type="spellEnd"/>
+      <w:r>
+        <w:rPr>
+          <w:sz w:val="24"/>
+          <w:szCs w:val="24"/>
+        </w:rPr>
+        <w:t xml:space="preserve"> </w:t>
+      </w:r>
+      <w:proofErr w:type="spellStart"/>
+      <w:r>
+        <w:rPr>
+          <w:sz w:val="24"/>
+          <w:szCs w:val="24"/>
+        </w:rPr>
+        <w:t>bahan</w:t>
+      </w:r>
+      <w:proofErr w:type="spellEnd"/>
+      <w:r>
+        <w:rPr>
+          <w:sz w:val="24"/>
+          <w:szCs w:val="24"/>
+        </w:rPr>
+        <w:t xml:space="preserve"> </w:t>
+      </w:r>
+      <w:proofErr w:type="spellStart"/>
+      <w:r>
+        <w:rPr>
+          <w:sz w:val="24"/>
+          <w:szCs w:val="24"/>
+        </w:rPr>
+        <w:t>bakar</w:t>
+      </w:r>
+      <w:proofErr w:type="spellEnd"/>
+      <w:r>
+        <w:rPr>
+          <w:sz w:val="24"/>
+          <w:szCs w:val="24"/>
+        </w:rPr>
+        <w:t>.</w:t>
       </w:r>
     </w:p>
     <w:p>
@@ -2286,7 +4315,87 @@
           <w:szCs w:val="24"/>
         </w:rPr>
         <w:lastRenderedPageBreak/>
-        <w:t xml:space="preserve">Customer Price Index: Variabel yang mengukur indeks harga konsumen. </w:t>
+        <w:t xml:space="preserve">Customer Price Index: </w:t>
+      </w:r>
+      <w:proofErr w:type="spellStart"/>
+      <w:r>
+        <w:rPr>
+          <w:sz w:val="24"/>
+          <w:szCs w:val="24"/>
+        </w:rPr>
+        <w:t>Variabel</w:t>
+      </w:r>
+      <w:proofErr w:type="spellEnd"/>
+      <w:r>
+        <w:rPr>
+          <w:sz w:val="24"/>
+          <w:szCs w:val="24"/>
+        </w:rPr>
+        <w:t xml:space="preserve"> yang </w:t>
+      </w:r>
+      <w:proofErr w:type="spellStart"/>
+      <w:r>
+        <w:rPr>
+          <w:sz w:val="24"/>
+          <w:szCs w:val="24"/>
+        </w:rPr>
+        <w:t>mengukur</w:t>
+      </w:r>
+      <w:proofErr w:type="spellEnd"/>
+      <w:r>
+        <w:rPr>
+          <w:sz w:val="24"/>
+          <w:szCs w:val="24"/>
+        </w:rPr>
+        <w:t xml:space="preserve"> </w:t>
+      </w:r>
+      <w:proofErr w:type="spellStart"/>
+      <w:r>
+        <w:rPr>
+          <w:sz w:val="24"/>
+          <w:szCs w:val="24"/>
+        </w:rPr>
+        <w:t>indeks</w:t>
+      </w:r>
+      <w:proofErr w:type="spellEnd"/>
+      <w:r>
+        <w:rPr>
+          <w:sz w:val="24"/>
+          <w:szCs w:val="24"/>
+        </w:rPr>
+        <w:t xml:space="preserve"> </w:t>
+      </w:r>
+      <w:proofErr w:type="spellStart"/>
+      <w:r>
+        <w:rPr>
+          <w:sz w:val="24"/>
+          <w:szCs w:val="24"/>
+        </w:rPr>
+        <w:t>harga</w:t>
+      </w:r>
+      <w:proofErr w:type="spellEnd"/>
+      <w:r>
+        <w:rPr>
+          <w:sz w:val="24"/>
+          <w:szCs w:val="24"/>
+        </w:rPr>
+        <w:t xml:space="preserve"> </w:t>
+      </w:r>
+      <w:proofErr w:type="spellStart"/>
+      <w:r>
+        <w:rPr>
+          <w:sz w:val="24"/>
+          <w:szCs w:val="24"/>
+        </w:rPr>
+        <w:t>konsumen</w:t>
+      </w:r>
+      <w:proofErr w:type="spellEnd"/>
+      <w:r>
+        <w:rPr>
+          <w:sz w:val="24"/>
+          <w:szCs w:val="24"/>
+        </w:rPr>
+        <w:t xml:space="preserve">. </w:t>
       </w:r>
     </w:p>
     <w:p>
@@ -2307,7 +4416,71 @@
           <w:sz w:val="24"/>
           <w:szCs w:val="24"/>
         </w:rPr>
-        <w:t xml:space="preserve">Unemployment: Variabel yang mengukur tingkat pengangguran. </w:t>
+        <w:t xml:space="preserve">Unemployment: </w:t>
+      </w:r>
+      <w:proofErr w:type="spellStart"/>
+      <w:r>
+        <w:rPr>
+          <w:sz w:val="24"/>
+          <w:szCs w:val="24"/>
+        </w:rPr>
+        <w:t>Variabel</w:t>
+      </w:r>
+      <w:proofErr w:type="spellEnd"/>
+      <w:r>
+        <w:rPr>
+          <w:sz w:val="24"/>
+          <w:szCs w:val="24"/>
+        </w:rPr>
+        <w:t xml:space="preserve"> yang </w:t>
+      </w:r>
+      <w:proofErr w:type="spellStart"/>
+      <w:r>
+        <w:rPr>
+          <w:sz w:val="24"/>
+          <w:szCs w:val="24"/>
+        </w:rPr>
+        <w:t>mengukur</w:t>
+      </w:r>
+      <w:proofErr w:type="spellEnd"/>
+      <w:r>
+        <w:rPr>
+          <w:sz w:val="24"/>
+          <w:szCs w:val="24"/>
+        </w:rPr>
+        <w:t xml:space="preserve"> </w:t>
+      </w:r>
+      <w:proofErr w:type="spellStart"/>
+      <w:r>
+        <w:rPr>
+          <w:sz w:val="24"/>
+          <w:szCs w:val="24"/>
+        </w:rPr>
+        <w:t>tingkat</w:t>
+      </w:r>
+      <w:proofErr w:type="spellEnd"/>
+      <w:r>
+        <w:rPr>
+          <w:sz w:val="24"/>
+          <w:szCs w:val="24"/>
+        </w:rPr>
+        <w:t xml:space="preserve"> </w:t>
+      </w:r>
+      <w:proofErr w:type="spellStart"/>
+      <w:r>
+        <w:rPr>
+          <w:sz w:val="24"/>
+          <w:szCs w:val="24"/>
+        </w:rPr>
+        <w:t>pengangguran</w:t>
+      </w:r>
+      <w:proofErr w:type="spellEnd"/>
+      <w:r>
+        <w:rPr>
+          <w:sz w:val="24"/>
+          <w:szCs w:val="24"/>
+        </w:rPr>
+        <w:t xml:space="preserve">. </w:t>
       </w:r>
     </w:p>
     <w:p>
@@ -2334,12 +4507,37 @@
           <w:szCs w:val="24"/>
         </w:rPr>
       </w:pPr>
-      <w:r>
-        <w:rPr>
-          <w:sz w:val="24"/>
-          <w:szCs w:val="24"/>
-        </w:rPr>
-        <w:t xml:space="preserve">Variabel Dependen: </w:t>
+      <w:proofErr w:type="spellStart"/>
+      <w:r>
+        <w:rPr>
+          <w:sz w:val="24"/>
+          <w:szCs w:val="24"/>
+        </w:rPr>
+        <w:t>Variabel</w:t>
+      </w:r>
+      <w:proofErr w:type="spellEnd"/>
+      <w:r>
+        <w:rPr>
+          <w:sz w:val="24"/>
+          <w:szCs w:val="24"/>
+        </w:rPr>
+        <w:t xml:space="preserve"> </w:t>
+      </w:r>
+      <w:proofErr w:type="spellStart"/>
+      <w:r>
+        <w:rPr>
+          <w:sz w:val="24"/>
+          <w:szCs w:val="24"/>
+        </w:rPr>
+        <w:t>Dependen</w:t>
+      </w:r>
+      <w:proofErr w:type="spellEnd"/>
+      <w:r>
+        <w:rPr>
+          <w:sz w:val="24"/>
+          <w:szCs w:val="24"/>
+        </w:rPr>
+        <w:t xml:space="preserve">: </w:t>
       </w:r>
     </w:p>
     <w:p>
@@ -2360,8 +4558,145 @@
           <w:sz w:val="24"/>
           <w:szCs w:val="24"/>
         </w:rPr>
-        <w:t>Weekly Sale: Variabel target yang ingin diprediksi atau dijelaskan menggunakan variabel-variabel independen di atas</w:t>
-      </w:r>
+        <w:t xml:space="preserve">Weekly Sale: </w:t>
+      </w:r>
+      <w:proofErr w:type="spellStart"/>
+      <w:r>
+        <w:rPr>
+          <w:sz w:val="24"/>
+          <w:szCs w:val="24"/>
+        </w:rPr>
+        <w:t>Variabel</w:t>
+      </w:r>
+      <w:proofErr w:type="spellEnd"/>
+      <w:r>
+        <w:rPr>
+          <w:sz w:val="24"/>
+          <w:szCs w:val="24"/>
+        </w:rPr>
+        <w:t xml:space="preserve"> target yang </w:t>
+      </w:r>
+      <w:proofErr w:type="spellStart"/>
+      <w:r>
+        <w:rPr>
+          <w:sz w:val="24"/>
+          <w:szCs w:val="24"/>
+        </w:rPr>
+        <w:t>ingin</w:t>
+      </w:r>
+      <w:proofErr w:type="spellEnd"/>
+      <w:r>
+        <w:rPr>
+          <w:sz w:val="24"/>
+          <w:szCs w:val="24"/>
+        </w:rPr>
+        <w:t xml:space="preserve"> </w:t>
+      </w:r>
+      <w:proofErr w:type="spellStart"/>
+      <w:r>
+        <w:rPr>
+          <w:sz w:val="24"/>
+          <w:szCs w:val="24"/>
+        </w:rPr>
+        <w:t>diprediksi</w:t>
+      </w:r>
+      <w:proofErr w:type="spellEnd"/>
+      <w:r>
+        <w:rPr>
+          <w:sz w:val="24"/>
+          <w:szCs w:val="24"/>
+        </w:rPr>
+        <w:t xml:space="preserve"> </w:t>
+      </w:r>
+      <w:proofErr w:type="spellStart"/>
+      <w:r>
+        <w:rPr>
+          <w:sz w:val="24"/>
+          <w:szCs w:val="24"/>
+        </w:rPr>
+        <w:t>atau</w:t>
+      </w:r>
+      <w:proofErr w:type="spellEnd"/>
+      <w:r>
+        <w:rPr>
+          <w:sz w:val="24"/>
+          <w:szCs w:val="24"/>
+        </w:rPr>
+        <w:t xml:space="preserve"> </w:t>
+      </w:r>
+      <w:proofErr w:type="spellStart"/>
+      <w:r>
+        <w:rPr>
+          <w:sz w:val="24"/>
+          <w:szCs w:val="24"/>
+        </w:rPr>
+        <w:t>dijelaskan</w:t>
+      </w:r>
+      <w:proofErr w:type="spellEnd"/>
+      <w:r>
+        <w:rPr>
+          <w:sz w:val="24"/>
+          <w:szCs w:val="24"/>
+        </w:rPr>
+        <w:t xml:space="preserve"> </w:t>
+      </w:r>
+      <w:proofErr w:type="spellStart"/>
+      <w:r>
+        <w:rPr>
+          <w:sz w:val="24"/>
+          <w:szCs w:val="24"/>
+        </w:rPr>
+        <w:t>menggunakan</w:t>
+      </w:r>
+      <w:proofErr w:type="spellEnd"/>
+      <w:r>
+        <w:rPr>
+          <w:sz w:val="24"/>
+          <w:szCs w:val="24"/>
+        </w:rPr>
+        <w:t xml:space="preserve"> </w:t>
+      </w:r>
+      <w:proofErr w:type="spellStart"/>
+      <w:r>
+        <w:rPr>
+          <w:sz w:val="24"/>
+          <w:szCs w:val="24"/>
+        </w:rPr>
+        <w:t>variabel-variabel</w:t>
+      </w:r>
+      <w:proofErr w:type="spellEnd"/>
+      <w:r>
+        <w:rPr>
+          <w:sz w:val="24"/>
+          <w:szCs w:val="24"/>
+        </w:rPr>
+        <w:t xml:space="preserve"> </w:t>
+      </w:r>
+      <w:proofErr w:type="spellStart"/>
+      <w:r>
+        <w:rPr>
+          <w:sz w:val="24"/>
+          <w:szCs w:val="24"/>
+        </w:rPr>
+        <w:t>independen</w:t>
+      </w:r>
+      <w:proofErr w:type="spellEnd"/>
+      <w:r>
+        <w:rPr>
+          <w:sz w:val="24"/>
+          <w:szCs w:val="24"/>
+        </w:rPr>
+        <w:t xml:space="preserve"> di </w:t>
+      </w:r>
+      <w:proofErr w:type="spellStart"/>
+      <w:r>
+        <w:rPr>
+          <w:sz w:val="24"/>
+          <w:szCs w:val="24"/>
+        </w:rPr>
+        <w:t>atas</w:t>
+      </w:r>
+      <w:proofErr w:type="spellEnd"/>
     </w:p>
     <w:p>
       <w:pPr>
@@ -2405,13 +4740,31 @@
           <w:szCs w:val="24"/>
         </w:rPr>
       </w:pPr>
-      <w:r>
-        <w:rPr>
-          <w:sz w:val="24"/>
-          <w:szCs w:val="24"/>
-        </w:rPr>
-        <w:t>Berdasarkan data, tentukan</w:t>
-      </w:r>
+      <w:proofErr w:type="spellStart"/>
+      <w:r>
+        <w:rPr>
+          <w:sz w:val="24"/>
+          <w:szCs w:val="24"/>
+        </w:rPr>
+        <w:t>Berdasarkan</w:t>
+      </w:r>
+      <w:proofErr w:type="spellEnd"/>
+      <w:r>
+        <w:rPr>
+          <w:sz w:val="24"/>
+          <w:szCs w:val="24"/>
+        </w:rPr>
+        <w:t xml:space="preserve"> data, </w:t>
+      </w:r>
+      <w:proofErr w:type="spellStart"/>
+      <w:r>
+        <w:rPr>
+          <w:sz w:val="24"/>
+          <w:szCs w:val="24"/>
+        </w:rPr>
+        <w:t>tentukan</w:t>
+      </w:r>
+      <w:proofErr w:type="spellEnd"/>
     </w:p>
     <w:p>
       <w:pPr>
@@ -2426,20 +4779,175 @@
           <w:szCs w:val="24"/>
         </w:rPr>
       </w:pPr>
-      <w:r>
-        <w:rPr>
-          <w:sz w:val="24"/>
-          <w:szCs w:val="24"/>
-        </w:rPr>
-        <w:t xml:space="preserve">Lakukan uji </w:t>
-      </w:r>
-      <w:r>
-        <w:rPr>
-          <w:sz w:val="24"/>
-          <w:szCs w:val="24"/>
-        </w:rPr>
-        <w:t>korelasi masing-masing variable indepent dengan variable dependen. Berapa nilai korelasinya? (Contoh pasangan korelasi:Weekly_Sales-CPI</w:t>
-      </w:r>
+      <w:proofErr w:type="spellStart"/>
+      <w:r>
+        <w:rPr>
+          <w:sz w:val="24"/>
+          <w:szCs w:val="24"/>
+        </w:rPr>
+        <w:t>Lakukan</w:t>
+      </w:r>
+      <w:proofErr w:type="spellEnd"/>
+      <w:r>
+        <w:rPr>
+          <w:sz w:val="24"/>
+          <w:szCs w:val="24"/>
+        </w:rPr>
+        <w:t xml:space="preserve"> uji </w:t>
+      </w:r>
+      <w:proofErr w:type="spellStart"/>
+      <w:r>
+        <w:rPr>
+          <w:sz w:val="24"/>
+          <w:szCs w:val="24"/>
+        </w:rPr>
+        <w:t>korelasi</w:t>
+      </w:r>
+      <w:proofErr w:type="spellEnd"/>
+      <w:r>
+        <w:rPr>
+          <w:sz w:val="24"/>
+          <w:szCs w:val="24"/>
+        </w:rPr>
+        <w:t xml:space="preserve"> masing-masing variable </w:t>
+      </w:r>
+      <w:proofErr w:type="spellStart"/>
+      <w:r>
+        <w:rPr>
+          <w:sz w:val="24"/>
+          <w:szCs w:val="24"/>
+        </w:rPr>
+        <w:t>indepent</w:t>
+      </w:r>
+      <w:proofErr w:type="spellEnd"/>
+      <w:r>
+        <w:rPr>
+          <w:sz w:val="24"/>
+          <w:szCs w:val="24"/>
+        </w:rPr>
+        <w:t xml:space="preserve"> </w:t>
+      </w:r>
+      <w:proofErr w:type="spellStart"/>
+      <w:r>
+        <w:rPr>
+          <w:sz w:val="24"/>
+          <w:szCs w:val="24"/>
+        </w:rPr>
+        <w:t>dengan</w:t>
+      </w:r>
+      <w:proofErr w:type="spellEnd"/>
+      <w:r>
+        <w:rPr>
+          <w:sz w:val="24"/>
+          <w:szCs w:val="24"/>
+        </w:rPr>
+        <w:t xml:space="preserve"> variable </w:t>
+      </w:r>
+      <w:proofErr w:type="spellStart"/>
+      <w:r>
+        <w:rPr>
+          <w:sz w:val="24"/>
+          <w:szCs w:val="24"/>
+        </w:rPr>
+        <w:t>dependen</w:t>
+      </w:r>
+      <w:proofErr w:type="spellEnd"/>
+      <w:r>
+        <w:rPr>
+          <w:sz w:val="24"/>
+          <w:szCs w:val="24"/>
+        </w:rPr>
+        <w:t xml:space="preserve">. </w:t>
+      </w:r>
+      <w:proofErr w:type="spellStart"/>
+      <w:r>
+        <w:rPr>
+          <w:sz w:val="24"/>
+          <w:szCs w:val="24"/>
+        </w:rPr>
+        <w:t>Berapa</w:t>
+      </w:r>
+      <w:proofErr w:type="spellEnd"/>
+      <w:r>
+        <w:rPr>
+          <w:sz w:val="24"/>
+          <w:szCs w:val="24"/>
+        </w:rPr>
+        <w:t xml:space="preserve"> </w:t>
+      </w:r>
+      <w:proofErr w:type="spellStart"/>
+      <w:r>
+        <w:rPr>
+          <w:sz w:val="24"/>
+          <w:szCs w:val="24"/>
+        </w:rPr>
+        <w:t>nilai</w:t>
+      </w:r>
+      <w:proofErr w:type="spellEnd"/>
+      <w:r>
+        <w:rPr>
+          <w:sz w:val="24"/>
+          <w:szCs w:val="24"/>
+        </w:rPr>
+        <w:t xml:space="preserve"> </w:t>
+      </w:r>
+      <w:proofErr w:type="spellStart"/>
+      <w:r>
+        <w:rPr>
+          <w:sz w:val="24"/>
+          <w:szCs w:val="24"/>
+        </w:rPr>
+        <w:t>korelasinya</w:t>
+      </w:r>
+      <w:proofErr w:type="spellEnd"/>
+      <w:r>
+        <w:rPr>
+          <w:sz w:val="24"/>
+          <w:szCs w:val="24"/>
+        </w:rPr>
+        <w:t>? (</w:t>
+      </w:r>
+      <w:proofErr w:type="spellStart"/>
+      <w:r>
+        <w:rPr>
+          <w:sz w:val="24"/>
+          <w:szCs w:val="24"/>
+        </w:rPr>
+        <w:t>Contoh</w:t>
+      </w:r>
+      <w:proofErr w:type="spellEnd"/>
+      <w:r>
+        <w:rPr>
+          <w:sz w:val="24"/>
+          <w:szCs w:val="24"/>
+        </w:rPr>
+        <w:t xml:space="preserve"> </w:t>
+      </w:r>
+      <w:proofErr w:type="spellStart"/>
+      <w:r>
+        <w:rPr>
+          <w:sz w:val="24"/>
+          <w:szCs w:val="24"/>
+        </w:rPr>
+        <w:t>pasangan</w:t>
+      </w:r>
+      <w:proofErr w:type="spellEnd"/>
+      <w:r>
+        <w:rPr>
+          <w:sz w:val="24"/>
+          <w:szCs w:val="24"/>
+        </w:rPr>
+        <w:t xml:space="preserve"> </w:t>
+      </w:r>
+      <w:proofErr w:type="spellStart"/>
+      <w:r>
+        <w:rPr>
+          <w:sz w:val="24"/>
+          <w:szCs w:val="24"/>
+        </w:rPr>
+        <w:t>korelasi:Weekly_Sales-CPI</w:t>
+      </w:r>
+      <w:proofErr w:type="spellEnd"/>
     </w:p>
     <w:p>
       <w:pPr>
@@ -2454,13 +4962,159 @@
           <w:szCs w:val="24"/>
         </w:rPr>
       </w:pPr>
-      <w:r>
-        <w:rPr>
-          <w:sz w:val="24"/>
-          <w:szCs w:val="24"/>
-        </w:rPr>
-        <w:t>Apakah ada pasangan variable independent dan dependen yang memiliki korelasi negative? Jika ya, sebutkan pasangan variabelnya</w:t>
-      </w:r>
+      <w:proofErr w:type="spellStart"/>
+      <w:r>
+        <w:rPr>
+          <w:sz w:val="24"/>
+          <w:szCs w:val="24"/>
+        </w:rPr>
+        <w:t>Apakah</w:t>
+      </w:r>
+      <w:proofErr w:type="spellEnd"/>
+      <w:r>
+        <w:rPr>
+          <w:sz w:val="24"/>
+          <w:szCs w:val="24"/>
+        </w:rPr>
+        <w:t xml:space="preserve"> </w:t>
+      </w:r>
+      <w:proofErr w:type="spellStart"/>
+      <w:r>
+        <w:rPr>
+          <w:sz w:val="24"/>
+          <w:szCs w:val="24"/>
+        </w:rPr>
+        <w:t>ada</w:t>
+      </w:r>
+      <w:proofErr w:type="spellEnd"/>
+      <w:r>
+        <w:rPr>
+          <w:sz w:val="24"/>
+          <w:szCs w:val="24"/>
+        </w:rPr>
+        <w:t xml:space="preserve"> </w:t>
+      </w:r>
+      <w:proofErr w:type="spellStart"/>
+      <w:r>
+        <w:rPr>
+          <w:sz w:val="24"/>
+          <w:szCs w:val="24"/>
+        </w:rPr>
+        <w:t>pasangan</w:t>
+      </w:r>
+      <w:proofErr w:type="spellEnd"/>
+      <w:r>
+        <w:rPr>
+          <w:sz w:val="24"/>
+          <w:szCs w:val="24"/>
+        </w:rPr>
+        <w:t xml:space="preserve"> variable independent dan </w:t>
+      </w:r>
+      <w:proofErr w:type="spellStart"/>
+      <w:r>
+        <w:rPr>
+          <w:sz w:val="24"/>
+          <w:szCs w:val="24"/>
+        </w:rPr>
+        <w:t>dependen</w:t>
+      </w:r>
+      <w:proofErr w:type="spellEnd"/>
+      <w:r>
+        <w:rPr>
+          <w:sz w:val="24"/>
+          <w:szCs w:val="24"/>
+        </w:rPr>
+        <w:t xml:space="preserve"> yang </w:t>
+      </w:r>
+      <w:proofErr w:type="spellStart"/>
+      <w:r>
+        <w:rPr>
+          <w:sz w:val="24"/>
+          <w:szCs w:val="24"/>
+        </w:rPr>
+        <w:t>memiliki</w:t>
+      </w:r>
+      <w:proofErr w:type="spellEnd"/>
+      <w:r>
+        <w:rPr>
+          <w:sz w:val="24"/>
+          <w:szCs w:val="24"/>
+        </w:rPr>
+        <w:t xml:space="preserve"> </w:t>
+      </w:r>
+      <w:proofErr w:type="spellStart"/>
+      <w:r>
+        <w:rPr>
+          <w:sz w:val="24"/>
+          <w:szCs w:val="24"/>
+        </w:rPr>
+        <w:t>korelasi</w:t>
+      </w:r>
+      <w:proofErr w:type="spellEnd"/>
+      <w:r>
+        <w:rPr>
+          <w:sz w:val="24"/>
+          <w:szCs w:val="24"/>
+        </w:rPr>
+        <w:t xml:space="preserve"> negative? Jika </w:t>
+      </w:r>
+      <w:proofErr w:type="spellStart"/>
+      <w:r>
+        <w:rPr>
+          <w:sz w:val="24"/>
+          <w:szCs w:val="24"/>
+        </w:rPr>
+        <w:t>ya</w:t>
+      </w:r>
+      <w:proofErr w:type="spellEnd"/>
+      <w:r>
+        <w:rPr>
+          <w:sz w:val="24"/>
+          <w:szCs w:val="24"/>
+        </w:rPr>
+        <w:t xml:space="preserve">, </w:t>
+      </w:r>
+      <w:proofErr w:type="spellStart"/>
+      <w:r>
+        <w:rPr>
+          <w:sz w:val="24"/>
+          <w:szCs w:val="24"/>
+        </w:rPr>
+        <w:t>sebutkan</w:t>
+      </w:r>
+      <w:proofErr w:type="spellEnd"/>
+      <w:r>
+        <w:rPr>
+          <w:sz w:val="24"/>
+          <w:szCs w:val="24"/>
+        </w:rPr>
+        <w:t xml:space="preserve"> </w:t>
+      </w:r>
+      <w:proofErr w:type="spellStart"/>
+      <w:r>
+        <w:rPr>
+          <w:sz w:val="24"/>
+          <w:szCs w:val="24"/>
+        </w:rPr>
+        <w:t>pasangan</w:t>
+      </w:r>
+      <w:proofErr w:type="spellEnd"/>
+      <w:r>
+        <w:rPr>
+          <w:sz w:val="24"/>
+          <w:szCs w:val="24"/>
+        </w:rPr>
+        <w:t xml:space="preserve"> </w:t>
+      </w:r>
+      <w:proofErr w:type="spellStart"/>
+      <w:r>
+        <w:rPr>
+          <w:sz w:val="24"/>
+          <w:szCs w:val="24"/>
+        </w:rPr>
+        <w:t>variabelnya</w:t>
+      </w:r>
+      <w:proofErr w:type="spellEnd"/>
     </w:p>
     <w:p>
       <w:pPr>
@@ -2484,14 +5138,25 @@
           <w:szCs w:val="24"/>
         </w:rPr>
       </w:pPr>
-      <w:r>
-        <w:rPr>
-          <w:b/>
-          <w:bCs/>
-          <w:sz w:val="24"/>
-          <w:szCs w:val="24"/>
-        </w:rPr>
-        <w:t xml:space="preserve">Jawaban : </w:t>
+      <w:proofErr w:type="spellStart"/>
+      <w:r>
+        <w:rPr>
+          <w:b/>
+          <w:bCs/>
+          <w:sz w:val="24"/>
+          <w:szCs w:val="24"/>
+        </w:rPr>
+        <w:t>Jawaban</w:t>
+      </w:r>
+      <w:proofErr w:type="spellEnd"/>
+      <w:r>
+        <w:rPr>
+          <w:b/>
+          <w:bCs/>
+          <w:sz w:val="24"/>
+          <w:szCs w:val="24"/>
+        </w:rPr>
+        <w:t xml:space="preserve"> : </w:t>
       </w:r>
     </w:p>
     <w:p>
@@ -2540,7 +5205,7 @@
                     <pic:cNvPicPr/>
                   </pic:nvPicPr>
                   <pic:blipFill>
-                    <a:blip r:embed="rId21"/>
+                    <a:blip r:embed="rId22"/>
                     <a:stretch>
                       <a:fillRect/>
                     </a:stretch>
@@ -2628,7 +5293,7 @@
                     <pic:cNvPicPr/>
                   </pic:nvPicPr>
                   <pic:blipFill>
-                    <a:blip r:embed="rId22"/>
+                    <a:blip r:embed="rId23"/>
                     <a:stretch>
                       <a:fillRect/>
                     </a:stretch>
@@ -2716,7 +5381,7 @@
                     <pic:cNvPicPr/>
                   </pic:nvPicPr>
                   <pic:blipFill>
-                    <a:blip r:embed="rId23"/>
+                    <a:blip r:embed="rId24"/>
                     <a:stretch>
                       <a:fillRect/>
                     </a:stretch>
@@ -2762,12 +5427,125 @@
           <w:szCs w:val="24"/>
         </w:rPr>
       </w:pPr>
-      <w:r>
-        <w:rPr>
-          <w:sz w:val="24"/>
-          <w:szCs w:val="24"/>
-        </w:rPr>
-        <w:t>Buatlah model regresi berdasarkan variable independent ‘Fuel_Price’. Nyatakan model Anda dalam bentuk y=a</w:t>
+      <w:proofErr w:type="spellStart"/>
+      <w:r>
+        <w:rPr>
+          <w:sz w:val="24"/>
+          <w:szCs w:val="24"/>
+        </w:rPr>
+        <w:t>Buatlah</w:t>
+      </w:r>
+      <w:proofErr w:type="spellEnd"/>
+      <w:r>
+        <w:rPr>
+          <w:sz w:val="24"/>
+          <w:szCs w:val="24"/>
+        </w:rPr>
+        <w:t xml:space="preserve"> model </w:t>
+      </w:r>
+      <w:proofErr w:type="spellStart"/>
+      <w:r>
+        <w:rPr>
+          <w:sz w:val="24"/>
+          <w:szCs w:val="24"/>
+        </w:rPr>
+        <w:t>regresi</w:t>
+      </w:r>
+      <w:proofErr w:type="spellEnd"/>
+      <w:r>
+        <w:rPr>
+          <w:sz w:val="24"/>
+          <w:szCs w:val="24"/>
+        </w:rPr>
+        <w:t xml:space="preserve"> </w:t>
+      </w:r>
+      <w:proofErr w:type="spellStart"/>
+      <w:r>
+        <w:rPr>
+          <w:sz w:val="24"/>
+          <w:szCs w:val="24"/>
+        </w:rPr>
+        <w:t>berdasarkan</w:t>
+      </w:r>
+      <w:proofErr w:type="spellEnd"/>
+      <w:r>
+        <w:rPr>
+          <w:sz w:val="24"/>
+          <w:szCs w:val="24"/>
+        </w:rPr>
+        <w:t xml:space="preserve"> variable independent ‘</w:t>
+      </w:r>
+      <w:proofErr w:type="spellStart"/>
+      <w:r>
+        <w:rPr>
+          <w:sz w:val="24"/>
+          <w:szCs w:val="24"/>
+        </w:rPr>
+        <w:t>Fuel_Price</w:t>
+      </w:r>
+      <w:proofErr w:type="spellEnd"/>
+      <w:r>
+        <w:rPr>
+          <w:sz w:val="24"/>
+          <w:szCs w:val="24"/>
+        </w:rPr>
+        <w:t xml:space="preserve">’. </w:t>
+      </w:r>
+      <w:proofErr w:type="spellStart"/>
+      <w:r>
+        <w:rPr>
+          <w:sz w:val="24"/>
+          <w:szCs w:val="24"/>
+        </w:rPr>
+        <w:t>Nyatakan</w:t>
+      </w:r>
+      <w:proofErr w:type="spellEnd"/>
+      <w:r>
+        <w:rPr>
+          <w:sz w:val="24"/>
+          <w:szCs w:val="24"/>
+        </w:rPr>
+        <w:t xml:space="preserve"> model Anda </w:t>
+      </w:r>
+      <w:proofErr w:type="spellStart"/>
+      <w:r>
+        <w:rPr>
+          <w:sz w:val="24"/>
+          <w:szCs w:val="24"/>
+        </w:rPr>
+        <w:t>dalam</w:t>
+      </w:r>
+      <w:proofErr w:type="spellEnd"/>
+      <w:r>
+        <w:rPr>
+          <w:sz w:val="24"/>
+          <w:szCs w:val="24"/>
+        </w:rPr>
+        <w:t xml:space="preserve"> </w:t>
+      </w:r>
+      <w:proofErr w:type="spellStart"/>
+      <w:r>
+        <w:rPr>
+          <w:sz w:val="24"/>
+          <w:szCs w:val="24"/>
+        </w:rPr>
+        <w:t>bentuk</w:t>
+      </w:r>
+      <w:proofErr w:type="spellEnd"/>
+      <w:r>
+        <w:rPr>
+          <w:sz w:val="24"/>
+          <w:szCs w:val="24"/>
+        </w:rPr>
+        <w:t xml:space="preserve"> y=</w:t>
+      </w:r>
+      <w:proofErr w:type="spellStart"/>
+      <w:r>
+        <w:rPr>
+          <w:sz w:val="24"/>
+          <w:szCs w:val="24"/>
+        </w:rPr>
+        <w:t>a</w:t>
       </w:r>
       <w:r>
         <w:rPr>
@@ -2776,26 +5554,38 @@
         </w:rPr>
         <w:t>+bx</w:t>
       </w:r>
-    </w:p>
-    <w:p>
-      <w:pPr>
-        <w:pStyle w:val="ListParagraph"/>
-        <w:spacing w:after="0"/>
-        <w:rPr>
-          <w:b/>
-          <w:bCs/>
-          <w:sz w:val="24"/>
-          <w:szCs w:val="24"/>
-        </w:rPr>
-      </w:pPr>
-      <w:r>
-        <w:rPr>
-          <w:b/>
-          <w:bCs/>
-          <w:sz w:val="24"/>
-          <w:szCs w:val="24"/>
-        </w:rPr>
-        <w:t>Jawaban :</w:t>
+      <w:proofErr w:type="spellEnd"/>
+    </w:p>
+    <w:p>
+      <w:pPr>
+        <w:pStyle w:val="ListParagraph"/>
+        <w:spacing w:after="0"/>
+        <w:rPr>
+          <w:b/>
+          <w:bCs/>
+          <w:sz w:val="24"/>
+          <w:szCs w:val="24"/>
+        </w:rPr>
+      </w:pPr>
+      <w:proofErr w:type="spellStart"/>
+      <w:r>
+        <w:rPr>
+          <w:b/>
+          <w:bCs/>
+          <w:sz w:val="24"/>
+          <w:szCs w:val="24"/>
+        </w:rPr>
+        <w:t>Jawaban</w:t>
+      </w:r>
+      <w:proofErr w:type="spellEnd"/>
+      <w:r>
+        <w:rPr>
+          <w:b/>
+          <w:bCs/>
+          <w:sz w:val="24"/>
+          <w:szCs w:val="24"/>
+        </w:rPr>
+        <w:t xml:space="preserve"> :</w:t>
       </w:r>
     </w:p>
     <w:p>
@@ -2832,7 +5622,7 @@
                     <pic:cNvPicPr/>
                   </pic:nvPicPr>
                   <pic:blipFill>
-                    <a:blip r:embed="rId24"/>
+                    <a:blip r:embed="rId25"/>
                     <a:stretch>
                       <a:fillRect/>
                     </a:stretch>
@@ -2899,7 +5689,7 @@
                     <pic:cNvPicPr/>
                   </pic:nvPicPr>
                   <pic:blipFill>
-                    <a:blip r:embed="rId25"/>
+                    <a:blip r:embed="rId26"/>
                     <a:stretch>
                       <a:fillRect/>
                     </a:stretch>
@@ -2960,7 +5750,7 @@
                     <pic:cNvPicPr/>
                   </pic:nvPicPr>
                   <pic:blipFill>
-                    <a:blip r:embed="rId26"/>
+                    <a:blip r:embed="rId27"/>
                     <a:stretch>
                       <a:fillRect/>
                     </a:stretch>
@@ -4253,6 +7043,29 @@
       <w:contextualSpacing/>
     </w:pPr>
   </w:style>
+  <w:style w:type="character" w:styleId="Hyperlink">
+    <w:name w:val="Hyperlink"/>
+    <w:basedOn w:val="DefaultParagraphFont"/>
+    <w:uiPriority w:val="99"/>
+    <w:unhideWhenUsed/>
+    <w:rsid w:val="004E5D19"/>
+    <w:rPr>
+      <w:color w:val="0563C1" w:themeColor="hyperlink"/>
+      <w:u w:val="single"/>
+    </w:rPr>
+  </w:style>
+  <w:style w:type="character" w:styleId="UnresolvedMention">
+    <w:name w:val="Unresolved Mention"/>
+    <w:basedOn w:val="DefaultParagraphFont"/>
+    <w:uiPriority w:val="99"/>
+    <w:semiHidden/>
+    <w:unhideWhenUsed/>
+    <w:rsid w:val="004E5D19"/>
+    <w:rPr>
+      <w:color w:val="605E5C"/>
+      <w:shd w:val="clear" w:color="auto" w:fill="E1DFDD"/>
+    </w:rPr>
+  </w:style>
 </w:styles>
 </file>
 

</xml_diff>